<commit_message>
added set brokerage api of jcc_exchange document
</commit_message>
<xml_diff>
--- a/JCC_EXCHANGE接口说明文档 .docx
+++ b/JCC_EXCHANGE接口说明文档 .docx
@@ -13,6 +13,9 @@
       <w:bookmarkStart w:id="2" w:name="_Toc24737072"/>
       <w:bookmarkStart w:id="3" w:name="_Toc24739657"/>
       <w:bookmarkStart w:id="4" w:name="_Toc24739975"/>
+      <w:bookmarkStart w:id="5" w:name="_Toc26260147"/>
+      <w:bookmarkStart w:id="6" w:name="_Toc26260932"/>
+      <w:bookmarkStart w:id="7" w:name="_Toc26261257"/>
       <w:r>
         <w:t>JCC_</w:t>
       </w:r>
@@ -30,6 +33,9 @@
       </w:r>
       <w:bookmarkEnd w:id="3"/>
       <w:bookmarkEnd w:id="4"/>
+      <w:bookmarkEnd w:id="5"/>
+      <w:bookmarkEnd w:id="6"/>
+      <w:bookmarkEnd w:id="7"/>
     </w:p>
     <w:p>
       <w:pPr>
@@ -44,8 +50,8 @@
           <w:caps w:val="0"/>
           <w:noProof/>
           <w:kern w:val="2"/>
-          <w:sz w:val="28"/>
-          <w:szCs w:val="28"/>
+          <w:sz w:val="21"/>
+          <w:szCs w:val="24"/>
         </w:rPr>
       </w:pPr>
       <w:r>
@@ -90,18 +96,211 @@
           <w:szCs w:val="30"/>
         </w:rPr>
       </w:pPr>
-      <w:hyperlink w:anchor="_Toc24739976" w:history="1">
+      <w:r>
+        <w:rPr>
+          <w:rStyle w:val="a5"/>
+          <w:b/>
+          <w:bCs/>
+          <w:noProof/>
+          <w:sz w:val="30"/>
+          <w:szCs w:val="30"/>
+        </w:rPr>
+        <w:fldChar w:fldCharType="begin"/>
+      </w:r>
+      <w:r>
+        <w:rPr>
+          <w:rStyle w:val="a5"/>
+          <w:b/>
+          <w:bCs/>
+          <w:noProof/>
+          <w:sz w:val="30"/>
+          <w:szCs w:val="30"/>
+        </w:rPr>
+        <w:instrText xml:space="preserve"> </w:instrText>
+      </w:r>
+      <w:r>
+        <w:rPr>
+          <w:b/>
+          <w:bCs/>
+          <w:noProof/>
+          <w:sz w:val="30"/>
+          <w:szCs w:val="30"/>
+        </w:rPr>
+        <w:instrText>HYPERLINK \l "_Toc26261258"</w:instrText>
+      </w:r>
+      <w:r>
+        <w:rPr>
+          <w:rStyle w:val="a5"/>
+          <w:b/>
+          <w:bCs/>
+          <w:noProof/>
+          <w:sz w:val="30"/>
+          <w:szCs w:val="30"/>
+        </w:rPr>
+        <w:instrText xml:space="preserve"> </w:instrText>
+      </w:r>
+      <w:r>
+        <w:rPr>
+          <w:rStyle w:val="a5"/>
+          <w:b/>
+          <w:bCs/>
+          <w:noProof/>
+          <w:sz w:val="30"/>
+          <w:szCs w:val="30"/>
+        </w:rPr>
+      </w:r>
+      <w:r>
+        <w:rPr>
+          <w:rStyle w:val="a5"/>
+          <w:b/>
+          <w:bCs/>
+          <w:noProof/>
+          <w:sz w:val="30"/>
+          <w:szCs w:val="30"/>
+        </w:rPr>
+        <w:fldChar w:fldCharType="separate"/>
+      </w:r>
+      <w:r>
+        <w:rPr>
+          <w:rStyle w:val="a5"/>
+          <w:rFonts w:asciiTheme="majorEastAsia" w:eastAsiaTheme="majorEastAsia" w:hAnsiTheme="majorEastAsia" w:cstheme="majorEastAsia"/>
+          <w:b/>
+          <w:bCs/>
+          <w:noProof/>
+          <w:sz w:val="30"/>
+          <w:szCs w:val="30"/>
+        </w:rPr>
+        <w:t>一、安</w:t>
+      </w:r>
+      <w:r>
+        <w:rPr>
+          <w:rStyle w:val="a5"/>
+          <w:rFonts w:asciiTheme="majorEastAsia" w:eastAsiaTheme="majorEastAsia" w:hAnsiTheme="majorEastAsia" w:cstheme="majorEastAsia"/>
+          <w:b/>
+          <w:bCs/>
+          <w:noProof/>
+          <w:sz w:val="30"/>
+          <w:szCs w:val="30"/>
+        </w:rPr>
+        <w:t>装</w:t>
+      </w:r>
+      <w:r>
+        <w:rPr>
+          <w:b/>
+          <w:bCs/>
+          <w:noProof/>
+          <w:webHidden/>
+          <w:sz w:val="30"/>
+          <w:szCs w:val="30"/>
+        </w:rPr>
+        <w:tab/>
+      </w:r>
+      <w:r>
+        <w:rPr>
+          <w:b/>
+          <w:bCs/>
+          <w:noProof/>
+          <w:webHidden/>
+          <w:sz w:val="30"/>
+          <w:szCs w:val="30"/>
+        </w:rPr>
+        <w:fldChar w:fldCharType="begin"/>
+      </w:r>
+      <w:r>
+        <w:rPr>
+          <w:b/>
+          <w:bCs/>
+          <w:noProof/>
+          <w:webHidden/>
+          <w:sz w:val="30"/>
+          <w:szCs w:val="30"/>
+        </w:rPr>
+        <w:instrText xml:space="preserve"> PAGEREF _Toc26261258 \h </w:instrText>
+      </w:r>
+      <w:r>
+        <w:rPr>
+          <w:b/>
+          <w:bCs/>
+          <w:noProof/>
+          <w:webHidden/>
+          <w:sz w:val="30"/>
+          <w:szCs w:val="30"/>
+        </w:rPr>
+      </w:r>
+      <w:r>
+        <w:rPr>
+          <w:b/>
+          <w:bCs/>
+          <w:noProof/>
+          <w:webHidden/>
+          <w:sz w:val="30"/>
+          <w:szCs w:val="30"/>
+        </w:rPr>
+        <w:fldChar w:fldCharType="separate"/>
+      </w:r>
+      <w:r>
+        <w:rPr>
+          <w:b/>
+          <w:bCs/>
+          <w:noProof/>
+          <w:webHidden/>
+          <w:sz w:val="30"/>
+          <w:szCs w:val="30"/>
+        </w:rPr>
+        <w:t>2</w:t>
+      </w:r>
+      <w:r>
+        <w:rPr>
+          <w:b/>
+          <w:bCs/>
+          <w:noProof/>
+          <w:webHidden/>
+          <w:sz w:val="30"/>
+          <w:szCs w:val="30"/>
+        </w:rPr>
+        <w:fldChar w:fldCharType="end"/>
+      </w:r>
+      <w:r>
+        <w:rPr>
+          <w:rStyle w:val="a5"/>
+          <w:b/>
+          <w:bCs/>
+          <w:noProof/>
+          <w:sz w:val="30"/>
+          <w:szCs w:val="30"/>
+        </w:rPr>
+        <w:fldChar w:fldCharType="end"/>
+      </w:r>
+    </w:p>
+    <w:p>
+      <w:pPr>
+        <w:pStyle w:val="TOC2"/>
+        <w:tabs>
+          <w:tab w:val="right" w:leader="dot" w:pos="8296"/>
+        </w:tabs>
+        <w:rPr>
+          <w:rFonts w:eastAsiaTheme="minorEastAsia" w:cstheme="minorBidi"/>
+          <w:b/>
+          <w:bCs/>
+          <w:smallCaps w:val="0"/>
+          <w:noProof/>
+          <w:kern w:val="2"/>
+          <w:sz w:val="30"/>
+          <w:szCs w:val="30"/>
+        </w:rPr>
+      </w:pPr>
+      <w:hyperlink w:anchor="_Toc26261259" w:history="1">
         <w:r>
           <w:rPr>
             <w:rStyle w:val="a5"/>
-            <w:rFonts w:asciiTheme="majorEastAsia" w:eastAsiaTheme="majorEastAsia" w:hAnsiTheme="majorEastAsia" w:cstheme="majorEastAsia"/>
+            <w:rFonts w:asciiTheme="minorEastAsia" w:hAnsiTheme="minorEastAsia" w:cstheme="minorEastAsia"/>
             <w:b/>
             <w:bCs/>
             <w:noProof/>
             <w:sz w:val="30"/>
             <w:szCs w:val="30"/>
           </w:rPr>
-          <w:t>一、安装</w:t>
+          <w:t>二、使用说明</w:t>
         </w:r>
         <w:r>
           <w:rPr>
@@ -134,7 +333,7 @@
             <w:sz w:val="30"/>
             <w:szCs w:val="30"/>
           </w:rPr>
-          <w:instrText xml:space="preserve"> PAGEREF _Toc24739976 \h </w:instrText>
+          <w:instrText xml:space="preserve"> PAGEREF _Toc26261259 \h </w:instrText>
         </w:r>
         <w:r>
           <w:rPr>
@@ -183,114 +382,6 @@
     </w:p>
     <w:p>
       <w:pPr>
-        <w:pStyle w:val="TOC2"/>
-        <w:tabs>
-          <w:tab w:val="right" w:leader="dot" w:pos="8296"/>
-        </w:tabs>
-        <w:rPr>
-          <w:rFonts w:eastAsiaTheme="minorEastAsia" w:cstheme="minorBidi"/>
-          <w:b/>
-          <w:bCs/>
-          <w:smallCaps w:val="0"/>
-          <w:noProof/>
-          <w:kern w:val="2"/>
-          <w:sz w:val="30"/>
-          <w:szCs w:val="30"/>
-        </w:rPr>
-      </w:pPr>
-      <w:hyperlink w:anchor="_Toc24739977" w:history="1">
-        <w:r>
-          <w:rPr>
-            <w:rStyle w:val="a5"/>
-            <w:rFonts w:asciiTheme="minorEastAsia" w:hAnsiTheme="minorEastAsia" w:cstheme="minorEastAsia"/>
-            <w:b/>
-            <w:bCs/>
-            <w:noProof/>
-            <w:sz w:val="30"/>
-            <w:szCs w:val="30"/>
-          </w:rPr>
-          <w:t>二、使用说明</w:t>
-        </w:r>
-        <w:r>
-          <w:rPr>
-            <w:b/>
-            <w:bCs/>
-            <w:noProof/>
-            <w:webHidden/>
-            <w:sz w:val="30"/>
-            <w:szCs w:val="30"/>
-          </w:rPr>
-          <w:tab/>
-        </w:r>
-        <w:r>
-          <w:rPr>
-            <w:b/>
-            <w:bCs/>
-            <w:noProof/>
-            <w:webHidden/>
-            <w:sz w:val="30"/>
-            <w:szCs w:val="30"/>
-          </w:rPr>
-          <w:fldChar w:fldCharType="begin"/>
-        </w:r>
-        <w:r>
-          <w:rPr>
-            <w:b/>
-            <w:bCs/>
-            <w:noProof/>
-            <w:webHidden/>
-            <w:sz w:val="30"/>
-            <w:szCs w:val="30"/>
-          </w:rPr>
-          <w:instrText xml:space="preserve"> PAGEREF _Toc24739977 \h </w:instrText>
-        </w:r>
-        <w:r>
-          <w:rPr>
-            <w:b/>
-            <w:bCs/>
-            <w:noProof/>
-            <w:webHidden/>
-            <w:sz w:val="30"/>
-            <w:szCs w:val="30"/>
-          </w:rPr>
-        </w:r>
-        <w:r>
-          <w:rPr>
-            <w:b/>
-            <w:bCs/>
-            <w:noProof/>
-            <w:webHidden/>
-            <w:sz w:val="30"/>
-            <w:szCs w:val="30"/>
-          </w:rPr>
-          <w:fldChar w:fldCharType="separate"/>
-        </w:r>
-        <w:r>
-          <w:rPr>
-            <w:b/>
-            <w:bCs/>
-            <w:noProof/>
-            <w:webHidden/>
-            <w:sz w:val="30"/>
-            <w:szCs w:val="30"/>
-          </w:rPr>
-          <w:t>2</w:t>
-        </w:r>
-        <w:r>
-          <w:rPr>
-            <w:b/>
-            <w:bCs/>
-            <w:noProof/>
-            <w:webHidden/>
-            <w:sz w:val="30"/>
-            <w:szCs w:val="30"/>
-          </w:rPr>
-          <w:fldChar w:fldCharType="end"/>
-        </w:r>
-      </w:hyperlink>
-    </w:p>
-    <w:p>
-      <w:pPr>
         <w:pStyle w:val="TOC3"/>
         <w:tabs>
           <w:tab w:val="right" w:leader="dot" w:pos="8296"/>
@@ -307,10 +398,11 @@
           <w:szCs w:val="28"/>
         </w:rPr>
       </w:pPr>
-      <w:hyperlink w:anchor="_Toc24739978" w:history="1">
+      <w:hyperlink w:anchor="_Toc26261260" w:history="1">
         <w:r>
           <w:rPr>
             <w:rStyle w:val="a5"/>
+            <w:rFonts w:asciiTheme="majorEastAsia" w:eastAsiaTheme="majorEastAsia" w:hAnsiTheme="majorEastAsia"/>
             <w:b/>
             <w:bCs/>
             <w:i w:val="0"/>
@@ -319,20 +411,7 @@
             <w:sz w:val="28"/>
             <w:szCs w:val="28"/>
           </w:rPr>
-          <w:t xml:space="preserve">1 </w:t>
-        </w:r>
-        <w:r>
-          <w:rPr>
-            <w:rStyle w:val="a5"/>
-            <w:b/>
-            <w:bCs/>
-            <w:i w:val="0"/>
-            <w:iCs w:val="0"/>
-            <w:noProof/>
-            <w:sz w:val="28"/>
-            <w:szCs w:val="28"/>
-          </w:rPr>
-          <w:t>交易签名</w:t>
+          <w:t>1 交易签名</w:t>
         </w:r>
         <w:r>
           <w:rPr>
@@ -371,7 +450,7 @@
             <w:sz w:val="28"/>
             <w:szCs w:val="28"/>
           </w:rPr>
-          <w:instrText xml:space="preserve"> PAGEREF _Toc24739978 \h </w:instrText>
+          <w:instrText xml:space="preserve"> PAGEREF _Toc26261260 \h </w:instrText>
         </w:r>
         <w:r>
           <w:rPr>
@@ -440,7 +519,7 @@
           <w:szCs w:val="28"/>
         </w:rPr>
       </w:pPr>
-      <w:hyperlink w:anchor="_Toc24739979" w:history="1">
+      <w:hyperlink w:anchor="_Toc26261261" w:history="1">
         <w:r>
           <w:rPr>
             <w:rStyle w:val="a5"/>
@@ -476,7 +555,7 @@
             <w:sz w:val="28"/>
             <w:szCs w:val="28"/>
           </w:rPr>
-          <w:instrText xml:space="preserve"> PAGEREF _Toc24739979 \h </w:instrText>
+          <w:instrText xml:space="preserve"> PAGEREF _Toc26261261 \h </w:instrText>
         </w:r>
         <w:r>
           <w:rPr>
@@ -533,10 +612,11 @@
           <w:szCs w:val="28"/>
         </w:rPr>
       </w:pPr>
-      <w:hyperlink w:anchor="_Toc24739980" w:history="1">
+      <w:hyperlink w:anchor="_Toc26261262" w:history="1">
         <w:r>
           <w:rPr>
             <w:rStyle w:val="a5"/>
+            <w:rFonts w:asciiTheme="majorEastAsia" w:eastAsiaTheme="majorEastAsia" w:hAnsiTheme="majorEastAsia"/>
             <w:b/>
             <w:bCs/>
             <w:i w:val="0"/>
@@ -545,11 +625,12 @@
             <w:sz w:val="28"/>
             <w:szCs w:val="28"/>
           </w:rPr>
-          <w:t xml:space="preserve">2 </w:t>
+          <w:t>2 实</w:t>
         </w:r>
         <w:r>
           <w:rPr>
             <w:rStyle w:val="a5"/>
+            <w:rFonts w:asciiTheme="majorEastAsia" w:eastAsiaTheme="majorEastAsia" w:hAnsiTheme="majorEastAsia"/>
             <w:b/>
             <w:bCs/>
             <w:i w:val="0"/>
@@ -558,7 +639,21 @@
             <w:sz w:val="28"/>
             <w:szCs w:val="28"/>
           </w:rPr>
-          <w:t>实例初始化</w:t>
+          <w:t>例</w:t>
+        </w:r>
+        <w:r>
+          <w:rPr>
+            <w:rStyle w:val="a5"/>
+            <w:rFonts w:asciiTheme="majorEastAsia" w:eastAsiaTheme="majorEastAsia" w:hAnsiTheme="majorEastAsia"/>
+            <w:b/>
+            <w:bCs/>
+            <w:i w:val="0"/>
+            <w:iCs w:val="0"/>
+            <w:noProof/>
+            <w:sz w:val="28"/>
+            <w:szCs w:val="28"/>
+          </w:rPr>
+          <w:t>初始化</w:t>
         </w:r>
         <w:r>
           <w:rPr>
@@ -597,7 +692,7 @@
             <w:sz w:val="28"/>
             <w:szCs w:val="28"/>
           </w:rPr>
-          <w:instrText xml:space="preserve"> PAGEREF _Toc24739980 \h </w:instrText>
+          <w:instrText xml:space="preserve"> PAGEREF _Toc26261262 \h </w:instrText>
         </w:r>
         <w:r>
           <w:rPr>
@@ -666,7 +761,7 @@
           <w:szCs w:val="28"/>
         </w:rPr>
       </w:pPr>
-      <w:hyperlink w:anchor="_Toc24739981" w:history="1">
+      <w:hyperlink w:anchor="_Toc26261263" w:history="1">
         <w:r>
           <w:rPr>
             <w:rStyle w:val="a5"/>
@@ -702,7 +797,7 @@
             <w:sz w:val="28"/>
             <w:szCs w:val="28"/>
           </w:rPr>
-          <w:instrText xml:space="preserve"> PAGEREF _Toc24739981 \h </w:instrText>
+          <w:instrText xml:space="preserve"> PAGEREF _Toc26261263 \h </w:instrText>
         </w:r>
         <w:r>
           <w:rPr>
@@ -759,10 +854,11 @@
           <w:szCs w:val="28"/>
         </w:rPr>
       </w:pPr>
-      <w:hyperlink w:anchor="_Toc24739982" w:history="1">
+      <w:hyperlink w:anchor="_Toc26261264" w:history="1">
         <w:r>
           <w:rPr>
             <w:rStyle w:val="a5"/>
+            <w:rFonts w:asciiTheme="majorEastAsia" w:eastAsiaTheme="majorEastAsia" w:hAnsiTheme="majorEastAsia"/>
             <w:b/>
             <w:bCs/>
             <w:i w:val="0"/>
@@ -771,20 +867,7 @@
             <w:sz w:val="28"/>
             <w:szCs w:val="28"/>
           </w:rPr>
-          <w:t xml:space="preserve">3 </w:t>
-        </w:r>
-        <w:r>
-          <w:rPr>
-            <w:rStyle w:val="a5"/>
-            <w:b/>
-            <w:bCs/>
-            <w:i w:val="0"/>
-            <w:iCs w:val="0"/>
-            <w:noProof/>
-            <w:sz w:val="28"/>
-            <w:szCs w:val="28"/>
-          </w:rPr>
-          <w:t>创建挂单</w:t>
+          <w:t>3 创建挂单</w:t>
         </w:r>
         <w:r>
           <w:rPr>
@@ -823,7 +906,7 @@
             <w:sz w:val="28"/>
             <w:szCs w:val="28"/>
           </w:rPr>
-          <w:instrText xml:space="preserve"> PAGEREF _Toc24739982 \h </w:instrText>
+          <w:instrText xml:space="preserve"> PAGEREF _Toc26261264 \h </w:instrText>
         </w:r>
         <w:r>
           <w:rPr>
@@ -892,7 +975,7 @@
           <w:szCs w:val="28"/>
         </w:rPr>
       </w:pPr>
-      <w:hyperlink w:anchor="_Toc24739983" w:history="1">
+      <w:hyperlink w:anchor="_Toc26261265" w:history="1">
         <w:r>
           <w:rPr>
             <w:rStyle w:val="a5"/>
@@ -928,7 +1011,7 @@
             <w:sz w:val="28"/>
             <w:szCs w:val="28"/>
           </w:rPr>
-          <w:instrText xml:space="preserve"> PAGEREF _Toc24739983 \h </w:instrText>
+          <w:instrText xml:space="preserve"> PAGEREF _Toc26261265 \h </w:instrText>
         </w:r>
         <w:r>
           <w:rPr>
@@ -985,10 +1068,11 @@
           <w:szCs w:val="28"/>
         </w:rPr>
       </w:pPr>
-      <w:hyperlink w:anchor="_Toc24739984" w:history="1">
+      <w:hyperlink w:anchor="_Toc26261266" w:history="1">
         <w:r>
           <w:rPr>
             <w:rStyle w:val="a5"/>
+            <w:rFonts w:asciiTheme="majorEastAsia" w:eastAsiaTheme="majorEastAsia" w:hAnsiTheme="majorEastAsia"/>
             <w:b/>
             <w:bCs/>
             <w:i w:val="0"/>
@@ -997,20 +1081,7 @@
             <w:sz w:val="28"/>
             <w:szCs w:val="28"/>
           </w:rPr>
-          <w:t xml:space="preserve">4 </w:t>
-        </w:r>
-        <w:r>
-          <w:rPr>
-            <w:rStyle w:val="a5"/>
-            <w:b/>
-            <w:bCs/>
-            <w:i w:val="0"/>
-            <w:iCs w:val="0"/>
-            <w:noProof/>
-            <w:sz w:val="28"/>
-            <w:szCs w:val="28"/>
-          </w:rPr>
-          <w:t>取消挂单</w:t>
+          <w:t>4 取消挂单</w:t>
         </w:r>
         <w:r>
           <w:rPr>
@@ -1049,7 +1120,7 @@
             <w:sz w:val="28"/>
             <w:szCs w:val="28"/>
           </w:rPr>
-          <w:instrText xml:space="preserve"> PAGEREF _Toc24739984 \h </w:instrText>
+          <w:instrText xml:space="preserve"> PAGEREF _Toc26261266 \h </w:instrText>
         </w:r>
         <w:r>
           <w:rPr>
@@ -1118,7 +1189,7 @@
           <w:szCs w:val="28"/>
         </w:rPr>
       </w:pPr>
-      <w:hyperlink w:anchor="_Toc24739985" w:history="1">
+      <w:hyperlink w:anchor="_Toc26261267" w:history="1">
         <w:r>
           <w:rPr>
             <w:rStyle w:val="a5"/>
@@ -1154,7 +1225,7 @@
             <w:sz w:val="28"/>
             <w:szCs w:val="28"/>
           </w:rPr>
-          <w:instrText xml:space="preserve"> PAGEREF _Toc24739985 \h </w:instrText>
+          <w:instrText xml:space="preserve"> PAGEREF _Toc26261267 \h </w:instrText>
         </w:r>
         <w:r>
           <w:rPr>
@@ -1211,10 +1282,11 @@
           <w:szCs w:val="28"/>
         </w:rPr>
       </w:pPr>
-      <w:hyperlink w:anchor="_Toc24739986" w:history="1">
+      <w:hyperlink w:anchor="_Toc26261268" w:history="1">
         <w:r>
           <w:rPr>
             <w:rStyle w:val="a5"/>
+            <w:rFonts w:asciiTheme="majorEastAsia" w:eastAsiaTheme="majorEastAsia" w:hAnsiTheme="majorEastAsia"/>
             <w:b/>
             <w:bCs/>
             <w:i w:val="0"/>
@@ -1223,20 +1295,7 @@
             <w:sz w:val="28"/>
             <w:szCs w:val="28"/>
           </w:rPr>
-          <w:t xml:space="preserve">5 </w:t>
-        </w:r>
-        <w:r>
-          <w:rPr>
-            <w:rStyle w:val="a5"/>
-            <w:b/>
-            <w:bCs/>
-            <w:i w:val="0"/>
-            <w:iCs w:val="0"/>
-            <w:noProof/>
-            <w:sz w:val="28"/>
-            <w:szCs w:val="28"/>
-          </w:rPr>
-          <w:t>转账</w:t>
+          <w:t>5 转账</w:t>
         </w:r>
         <w:r>
           <w:rPr>
@@ -1275,7 +1334,7 @@
             <w:sz w:val="28"/>
             <w:szCs w:val="28"/>
           </w:rPr>
-          <w:instrText xml:space="preserve"> PAGEREF _Toc24739986 \h </w:instrText>
+          <w:instrText xml:space="preserve"> PAGEREF _Toc26261268 \h </w:instrText>
         </w:r>
         <w:r>
           <w:rPr>
@@ -1344,7 +1403,7 @@
           <w:szCs w:val="28"/>
         </w:rPr>
       </w:pPr>
-      <w:hyperlink w:anchor="_Toc24739987" w:history="1">
+      <w:hyperlink w:anchor="_Toc26261269" w:history="1">
         <w:r>
           <w:rPr>
             <w:rStyle w:val="a5"/>
@@ -1380,7 +1439,7 @@
             <w:sz w:val="28"/>
             <w:szCs w:val="28"/>
           </w:rPr>
-          <w:instrText xml:space="preserve"> PAGEREF _Toc24739987 \h </w:instrText>
+          <w:instrText xml:space="preserve"> PAGEREF _Toc26261269 \h </w:instrText>
         </w:r>
         <w:r>
           <w:rPr>
@@ -1421,6 +1480,220 @@
     </w:p>
     <w:p>
       <w:pPr>
+        <w:pStyle w:val="TOC3"/>
+        <w:tabs>
+          <w:tab w:val="right" w:leader="dot" w:pos="8296"/>
+        </w:tabs>
+        <w:rPr>
+          <w:rFonts w:eastAsiaTheme="minorEastAsia" w:cstheme="minorBidi"/>
+          <w:b/>
+          <w:bCs/>
+          <w:i w:val="0"/>
+          <w:iCs w:val="0"/>
+          <w:noProof/>
+          <w:kern w:val="2"/>
+          <w:sz w:val="28"/>
+          <w:szCs w:val="28"/>
+        </w:rPr>
+      </w:pPr>
+      <w:hyperlink w:anchor="_Toc26261270" w:history="1">
+        <w:r>
+          <w:rPr>
+            <w:rStyle w:val="a5"/>
+            <w:rFonts w:asciiTheme="majorEastAsia" w:eastAsiaTheme="majorEastAsia" w:hAnsiTheme="majorEastAsia"/>
+            <w:b/>
+            <w:bCs/>
+            <w:i w:val="0"/>
+            <w:iCs w:val="0"/>
+            <w:noProof/>
+            <w:sz w:val="28"/>
+            <w:szCs w:val="28"/>
+          </w:rPr>
+          <w:t>6 设置挂单手续费</w:t>
+        </w:r>
+        <w:r>
+          <w:rPr>
+            <w:b/>
+            <w:bCs/>
+            <w:i w:val="0"/>
+            <w:iCs w:val="0"/>
+            <w:noProof/>
+            <w:webHidden/>
+            <w:sz w:val="28"/>
+            <w:szCs w:val="28"/>
+          </w:rPr>
+          <w:tab/>
+        </w:r>
+        <w:r>
+          <w:rPr>
+            <w:b/>
+            <w:bCs/>
+            <w:i w:val="0"/>
+            <w:iCs w:val="0"/>
+            <w:noProof/>
+            <w:webHidden/>
+            <w:sz w:val="28"/>
+            <w:szCs w:val="28"/>
+          </w:rPr>
+          <w:fldChar w:fldCharType="begin"/>
+        </w:r>
+        <w:r>
+          <w:rPr>
+            <w:b/>
+            <w:bCs/>
+            <w:i w:val="0"/>
+            <w:iCs w:val="0"/>
+            <w:noProof/>
+            <w:webHidden/>
+            <w:sz w:val="28"/>
+            <w:szCs w:val="28"/>
+          </w:rPr>
+          <w:instrText xml:space="preserve"> PAGEREF _Toc26261270 \h </w:instrText>
+        </w:r>
+        <w:r>
+          <w:rPr>
+            <w:b/>
+            <w:bCs/>
+            <w:i w:val="0"/>
+            <w:iCs w:val="0"/>
+            <w:noProof/>
+            <w:webHidden/>
+            <w:sz w:val="28"/>
+            <w:szCs w:val="28"/>
+          </w:rPr>
+        </w:r>
+        <w:r>
+          <w:rPr>
+            <w:b/>
+            <w:bCs/>
+            <w:i w:val="0"/>
+            <w:iCs w:val="0"/>
+            <w:noProof/>
+            <w:webHidden/>
+            <w:sz w:val="28"/>
+            <w:szCs w:val="28"/>
+          </w:rPr>
+          <w:fldChar w:fldCharType="separate"/>
+        </w:r>
+        <w:r>
+          <w:rPr>
+            <w:b/>
+            <w:bCs/>
+            <w:i w:val="0"/>
+            <w:iCs w:val="0"/>
+            <w:noProof/>
+            <w:webHidden/>
+            <w:sz w:val="28"/>
+            <w:szCs w:val="28"/>
+          </w:rPr>
+          <w:t>7</w:t>
+        </w:r>
+        <w:r>
+          <w:rPr>
+            <w:b/>
+            <w:bCs/>
+            <w:i w:val="0"/>
+            <w:iCs w:val="0"/>
+            <w:noProof/>
+            <w:webHidden/>
+            <w:sz w:val="28"/>
+            <w:szCs w:val="28"/>
+          </w:rPr>
+          <w:fldChar w:fldCharType="end"/>
+        </w:r>
+      </w:hyperlink>
+    </w:p>
+    <w:p>
+      <w:pPr>
+        <w:pStyle w:val="TOC4"/>
+        <w:tabs>
+          <w:tab w:val="right" w:leader="dot" w:pos="8296"/>
+        </w:tabs>
+        <w:rPr>
+          <w:rFonts w:eastAsiaTheme="minorEastAsia" w:cstheme="minorBidi"/>
+          <w:noProof/>
+          <w:kern w:val="2"/>
+          <w:sz w:val="28"/>
+          <w:szCs w:val="28"/>
+        </w:rPr>
+      </w:pPr>
+      <w:hyperlink w:anchor="_Toc26261271" w:history="1">
+        <w:r>
+          <w:rPr>
+            <w:rStyle w:val="a5"/>
+            <w:rFonts w:asciiTheme="majorEastAsia" w:hAnsiTheme="majorEastAsia" w:cstheme="majorEastAsia"/>
+            <w:noProof/>
+            <w:sz w:val="28"/>
+            <w:szCs w:val="28"/>
+          </w:rPr>
+          <w:t>6.1 使用示例</w:t>
+        </w:r>
+        <w:r>
+          <w:rPr>
+            <w:noProof/>
+            <w:webHidden/>
+            <w:sz w:val="28"/>
+            <w:szCs w:val="28"/>
+          </w:rPr>
+          <w:tab/>
+        </w:r>
+        <w:r>
+          <w:rPr>
+            <w:noProof/>
+            <w:webHidden/>
+            <w:sz w:val="28"/>
+            <w:szCs w:val="28"/>
+          </w:rPr>
+          <w:fldChar w:fldCharType="begin"/>
+        </w:r>
+        <w:r>
+          <w:rPr>
+            <w:noProof/>
+            <w:webHidden/>
+            <w:sz w:val="28"/>
+            <w:szCs w:val="28"/>
+          </w:rPr>
+          <w:instrText xml:space="preserve"> PAGEREF _Toc26261271 \h </w:instrText>
+        </w:r>
+        <w:r>
+          <w:rPr>
+            <w:noProof/>
+            <w:webHidden/>
+            <w:sz w:val="28"/>
+            <w:szCs w:val="28"/>
+          </w:rPr>
+        </w:r>
+        <w:r>
+          <w:rPr>
+            <w:noProof/>
+            <w:webHidden/>
+            <w:sz w:val="28"/>
+            <w:szCs w:val="28"/>
+          </w:rPr>
+          <w:fldChar w:fldCharType="separate"/>
+        </w:r>
+        <w:r>
+          <w:rPr>
+            <w:noProof/>
+            <w:webHidden/>
+            <w:sz w:val="28"/>
+            <w:szCs w:val="28"/>
+          </w:rPr>
+          <w:t>7</w:t>
+        </w:r>
+        <w:r>
+          <w:rPr>
+            <w:noProof/>
+            <w:webHidden/>
+            <w:sz w:val="28"/>
+            <w:szCs w:val="28"/>
+          </w:rPr>
+          <w:fldChar w:fldCharType="end"/>
+        </w:r>
+      </w:hyperlink>
+    </w:p>
+    <w:p>
+      <w:pPr>
         <w:rPr>
           <w:rFonts w:ascii="Liberation Mono" w:hAnsi="Liberation Mono" w:cs="Liberation Mono"/>
           <w:sz w:val="28"/>
@@ -1457,7 +1730,7 @@
     <w:p>
       <w:pPr>
         <w:rPr>
-          <w:rFonts w:ascii="Liberation Mono" w:hAnsi="Liberation Mono" w:cs="Liberation Mono"/>
+          <w:rFonts w:ascii="Liberation Mono" w:hAnsi="Liberation Mono" w:cs="Liberation Mono" w:hint="eastAsia"/>
           <w:sz w:val="48"/>
           <w:szCs w:val="48"/>
         </w:rPr>
@@ -1465,32 +1738,14 @@
     </w:p>
     <w:p>
       <w:pPr>
-        <w:rPr>
-          <w:rFonts w:ascii="Liberation Mono" w:hAnsi="Liberation Mono" w:cs="Liberation Mono"/>
-          <w:sz w:val="48"/>
-          <w:szCs w:val="48"/>
+        <w:pStyle w:val="2"/>
+        <w:rPr>
+          <w:rFonts w:asciiTheme="majorEastAsia" w:eastAsiaTheme="majorEastAsia" w:hAnsiTheme="majorEastAsia" w:cstheme="majorEastAsia"/>
         </w:rPr>
       </w:pPr>
-    </w:p>
-    <w:p>
-      <w:pPr>
-        <w:rPr>
-          <w:rFonts w:ascii="Liberation Mono" w:hAnsi="Liberation Mono" w:cs="Liberation Mono"/>
-          <w:sz w:val="48"/>
-          <w:szCs w:val="48"/>
-        </w:rPr>
-      </w:pPr>
-    </w:p>
-    <w:p>
-      <w:pPr>
-        <w:pStyle w:val="2"/>
-        <w:rPr>
-          <w:rFonts w:asciiTheme="majorEastAsia" w:eastAsiaTheme="majorEastAsia" w:hAnsiTheme="majorEastAsia" w:cstheme="majorEastAsia"/>
-        </w:rPr>
-      </w:pPr>
-      <w:bookmarkStart w:id="5" w:name="_Toc244399463"/>
-      <w:bookmarkStart w:id="6" w:name="_Toc24739658"/>
-      <w:bookmarkStart w:id="7" w:name="_Toc24739976"/>
+      <w:bookmarkStart w:id="8" w:name="_Toc244399463"/>
+      <w:bookmarkStart w:id="9" w:name="_Toc24739658"/>
+      <w:bookmarkStart w:id="10" w:name="_Toc26261258"/>
       <w:r>
         <w:rPr>
           <w:rFonts w:asciiTheme="majorEastAsia" w:eastAsiaTheme="majorEastAsia" w:hAnsiTheme="majorEastAsia" w:cstheme="majorEastAsia" w:hint="eastAsia"/>
@@ -1498,9 +1753,9 @@
         <w:lastRenderedPageBreak/>
         <w:t>一、安装</w:t>
       </w:r>
-      <w:bookmarkEnd w:id="5"/>
-      <w:bookmarkEnd w:id="6"/>
-      <w:bookmarkEnd w:id="7"/>
+      <w:bookmarkEnd w:id="8"/>
+      <w:bookmarkEnd w:id="9"/>
+      <w:bookmarkEnd w:id="10"/>
     </w:p>
     <w:p>
       <w:pPr>
@@ -1563,20 +1818,20 @@
           <w:rFonts w:asciiTheme="minorEastAsia" w:eastAsiaTheme="minorEastAsia" w:hAnsiTheme="minorEastAsia" w:cstheme="minorEastAsia"/>
         </w:rPr>
       </w:pPr>
-      <w:bookmarkStart w:id="8" w:name="_Toc1237061057"/>
-      <w:bookmarkStart w:id="9" w:name="_Toc1633041577"/>
-      <w:bookmarkStart w:id="10" w:name="_Toc24739659"/>
-      <w:bookmarkStart w:id="11" w:name="_Toc24739977"/>
+      <w:bookmarkStart w:id="11" w:name="_Toc1237061057"/>
+      <w:bookmarkStart w:id="12" w:name="_Toc1633041577"/>
+      <w:bookmarkStart w:id="13" w:name="_Toc24739659"/>
+      <w:bookmarkStart w:id="14" w:name="_Toc26261259"/>
       <w:r>
         <w:rPr>
           <w:rFonts w:asciiTheme="minorEastAsia" w:eastAsiaTheme="minorEastAsia" w:hAnsiTheme="minorEastAsia" w:cstheme="minorEastAsia" w:hint="eastAsia"/>
         </w:rPr>
         <w:t>二、使用说明</w:t>
       </w:r>
-      <w:bookmarkEnd w:id="8"/>
-      <w:bookmarkEnd w:id="9"/>
-      <w:bookmarkEnd w:id="10"/>
       <w:bookmarkEnd w:id="11"/>
+      <w:bookmarkEnd w:id="12"/>
+      <w:bookmarkEnd w:id="13"/>
+      <w:bookmarkEnd w:id="14"/>
     </w:p>
     <w:p>
       <w:pPr>
@@ -1587,10 +1842,10 @@
           <w:szCs w:val="30"/>
         </w:rPr>
       </w:pPr>
-      <w:bookmarkStart w:id="12" w:name="_Toc251022048"/>
-      <w:bookmarkStart w:id="13" w:name="_Toc1688775979"/>
-      <w:bookmarkStart w:id="14" w:name="_Toc24739660"/>
-      <w:bookmarkStart w:id="15" w:name="_Toc24739978"/>
+      <w:bookmarkStart w:id="15" w:name="_Toc251022048"/>
+      <w:bookmarkStart w:id="16" w:name="_Toc1688775979"/>
+      <w:bookmarkStart w:id="17" w:name="_Toc24739660"/>
+      <w:bookmarkStart w:id="18" w:name="_Toc26261260"/>
       <w:r>
         <w:rPr>
           <w:rFonts w:asciiTheme="majorEastAsia" w:eastAsiaTheme="majorEastAsia" w:hAnsiTheme="majorEastAsia"/>
@@ -1599,8 +1854,8 @@
         </w:rPr>
         <w:t xml:space="preserve">1 </w:t>
       </w:r>
-      <w:bookmarkEnd w:id="12"/>
-      <w:bookmarkEnd w:id="13"/>
+      <w:bookmarkEnd w:id="15"/>
+      <w:bookmarkEnd w:id="16"/>
       <w:r>
         <w:rPr>
           <w:rFonts w:asciiTheme="majorEastAsia" w:eastAsiaTheme="majorEastAsia" w:hAnsiTheme="majorEastAsia"/>
@@ -1609,8 +1864,8 @@
         </w:rPr>
         <w:t>交易签名</w:t>
       </w:r>
-      <w:bookmarkEnd w:id="14"/>
-      <w:bookmarkEnd w:id="15"/>
+      <w:bookmarkEnd w:id="17"/>
+      <w:bookmarkEnd w:id="18"/>
     </w:p>
     <w:p>
       <w:pPr>
@@ -1619,16 +1874,16 @@
           <w:rFonts w:asciiTheme="majorEastAsia" w:hAnsiTheme="majorEastAsia" w:cstheme="majorEastAsia"/>
         </w:rPr>
       </w:pPr>
-      <w:bookmarkStart w:id="16" w:name="_Toc2114000301"/>
-      <w:bookmarkStart w:id="17" w:name="_Toc24739979"/>
+      <w:bookmarkStart w:id="19" w:name="_Toc2114000301"/>
+      <w:bookmarkStart w:id="20" w:name="_Toc26261261"/>
       <w:r>
         <w:rPr>
           <w:rFonts w:asciiTheme="majorEastAsia" w:hAnsiTheme="majorEastAsia" w:cstheme="majorEastAsia" w:hint="eastAsia"/>
         </w:rPr>
         <w:t>1.1 使用示例</w:t>
       </w:r>
-      <w:bookmarkEnd w:id="16"/>
-      <w:bookmarkEnd w:id="17"/>
+      <w:bookmarkEnd w:id="19"/>
+      <w:bookmarkEnd w:id="20"/>
     </w:p>
     <w:p>
       <w:pPr>
@@ -2959,7 +3214,6 @@
           <w:p>
             <w:pPr>
               <w:widowControl/>
-              <w:jc w:val="left"/>
             </w:pPr>
             <w:r>
               <w:rPr>
@@ -2983,7 +3237,15 @@
                 <w:color w:val="24292E"/>
                 <w:shd w:val="clear" w:color="auto" w:fill="FFFFFF"/>
               </w:rPr>
-              <w:t>只有创建挂单时才有这个字段</w:t>
+              <w:t>只有创建</w:t>
+            </w:r>
+            <w:r>
+              <w:rPr>
+                <w:rFonts w:ascii="Helvetica" w:hAnsi="Helvetica" w:hint="eastAsia"/>
+                <w:color w:val="24292E"/>
+                <w:shd w:val="clear" w:color="auto" w:fill="FFFFFF"/>
+              </w:rPr>
+              <w:t>挂</w:t>
             </w:r>
             <w:r>
               <w:rPr>
@@ -2991,77 +3253,15 @@
                 <w:color w:val="24292E"/>
                 <w:shd w:val="clear" w:color="auto" w:fill="FFFFFF"/>
               </w:rPr>
-              <w:t>)</w:t>
-            </w:r>
-          </w:p>
-        </w:tc>
-      </w:tr>
-      <w:tr>
-        <w:tc>
-          <w:tcPr>
-            <w:tcW w:w="601" w:type="dxa"/>
-            <w:vMerge/>
-            <w:vAlign w:val="center"/>
-          </w:tcPr>
-          <w:p/>
-        </w:tc>
-        <w:tc>
-          <w:tcPr>
-            <w:tcW w:w="2239" w:type="dxa"/>
-            <w:vAlign w:val="center"/>
-          </w:tcPr>
-          <w:p>
-            <w:pPr>
-              <w:ind w:firstLineChars="200" w:firstLine="480"/>
-              <w:jc w:val="left"/>
-            </w:pPr>
-            <w:proofErr w:type="spellStart"/>
-            <w:r>
-              <w:t>TakerPays</w:t>
-            </w:r>
-            <w:proofErr w:type="spellEnd"/>
-          </w:p>
-        </w:tc>
-        <w:tc>
-          <w:tcPr>
-            <w:tcW w:w="1663" w:type="dxa"/>
-            <w:vAlign w:val="center"/>
-          </w:tcPr>
-          <w:p>
-            <w:pPr>
-              <w:jc w:val="center"/>
-            </w:pPr>
-            <w:r>
-              <w:t>O</w:t>
-            </w:r>
-            <w:r>
-              <w:rPr>
-                <w:rFonts w:hint="eastAsia"/>
-              </w:rPr>
-              <w:t>bject或</w:t>
-            </w:r>
-            <w:r>
-              <w:t>String</w:t>
-            </w:r>
-          </w:p>
-        </w:tc>
-        <w:tc>
-          <w:tcPr>
-            <w:tcW w:w="3969" w:type="dxa"/>
-            <w:vAlign w:val="center"/>
-          </w:tcPr>
-          <w:p>
-            <w:pPr>
-              <w:widowControl/>
-              <w:jc w:val="left"/>
-            </w:pPr>
+              <w:t>单时才有这个字段</w:t>
+            </w:r>
             <w:r>
               <w:rPr>
                 <w:rFonts w:ascii="Helvetica" w:hAnsi="Helvetica"/>
                 <w:color w:val="24292E"/>
                 <w:shd w:val="clear" w:color="auto" w:fill="FFFFFF"/>
               </w:rPr>
-              <w:t>挂单</w:t>
+              <w:t>)</w:t>
             </w:r>
             <w:r>
               <w:rPr>
@@ -3069,15 +3269,88 @@
                 <w:color w:val="24292E"/>
                 <w:shd w:val="clear" w:color="auto" w:fill="FFFFFF"/>
               </w:rPr>
-              <w:t>得到</w:t>
-            </w:r>
+              <w:t>，同下方</w:t>
+            </w:r>
+            <w:r>
+              <w:t>Amount</w:t>
+            </w:r>
+          </w:p>
+        </w:tc>
+      </w:tr>
+      <w:tr>
+        <w:tc>
+          <w:tcPr>
+            <w:tcW w:w="601" w:type="dxa"/>
+            <w:vMerge/>
+            <w:vAlign w:val="center"/>
+          </w:tcPr>
+          <w:p/>
+        </w:tc>
+        <w:tc>
+          <w:tcPr>
+            <w:tcW w:w="2239" w:type="dxa"/>
+            <w:vAlign w:val="center"/>
+          </w:tcPr>
+          <w:p>
+            <w:pPr>
+              <w:ind w:firstLineChars="200" w:firstLine="480"/>
+              <w:jc w:val="left"/>
+            </w:pPr>
+            <w:proofErr w:type="spellStart"/>
+            <w:r>
+              <w:t>TakerPays</w:t>
+            </w:r>
+            <w:proofErr w:type="spellEnd"/>
+          </w:p>
+        </w:tc>
+        <w:tc>
+          <w:tcPr>
+            <w:tcW w:w="1663" w:type="dxa"/>
+            <w:vAlign w:val="center"/>
+          </w:tcPr>
+          <w:p>
+            <w:pPr>
+              <w:jc w:val="center"/>
+            </w:pPr>
+            <w:r>
+              <w:t>O</w:t>
+            </w:r>
+            <w:r>
+              <w:rPr>
+                <w:rFonts w:hint="eastAsia"/>
+              </w:rPr>
+              <w:t>bject或</w:t>
+            </w:r>
+            <w:r>
+              <w:t>String</w:t>
+            </w:r>
+          </w:p>
+        </w:tc>
+        <w:tc>
+          <w:tcPr>
+            <w:tcW w:w="3969" w:type="dxa"/>
+            <w:vAlign w:val="center"/>
+          </w:tcPr>
+          <w:p>
+            <w:pPr>
+              <w:widowControl/>
+              <w:jc w:val="left"/>
+            </w:pPr>
             <w:r>
               <w:rPr>
                 <w:rFonts w:ascii="Helvetica" w:hAnsi="Helvetica"/>
                 <w:color w:val="24292E"/>
                 <w:shd w:val="clear" w:color="auto" w:fill="FFFFFF"/>
               </w:rPr>
-              <w:t>的币种和数量</w:t>
+              <w:t>挂单</w:t>
+            </w:r>
+            <w:r>
+              <w:rPr>
+                <w:rFonts w:ascii="Helvetica" w:hAnsi="Helvetica" w:hint="eastAsia"/>
+                <w:color w:val="24292E"/>
+                <w:shd w:val="clear" w:color="auto" w:fill="FFFFFF"/>
+              </w:rPr>
+              <w:t>得到</w:t>
             </w:r>
             <w:r>
               <w:rPr>
@@ -3085,7 +3358,7 @@
                 <w:color w:val="24292E"/>
                 <w:shd w:val="clear" w:color="auto" w:fill="FFFFFF"/>
               </w:rPr>
-              <w:t>(</w:t>
+              <w:t>的币种和数量</w:t>
             </w:r>
             <w:r>
               <w:rPr>
@@ -3093,7 +3366,7 @@
                 <w:color w:val="24292E"/>
                 <w:shd w:val="clear" w:color="auto" w:fill="FFFFFF"/>
               </w:rPr>
-              <w:t>只有创建挂单时才有这个字段</w:t>
+              <w:t>(</w:t>
             </w:r>
             <w:r>
               <w:rPr>
@@ -3101,7 +3374,42 @@
                 <w:color w:val="24292E"/>
                 <w:shd w:val="clear" w:color="auto" w:fill="FFFFFF"/>
               </w:rPr>
+              <w:t>只有创建挂单时才有这个字段</w:t>
+            </w:r>
+            <w:r>
+              <w:rPr>
+                <w:rFonts w:ascii="Helvetica" w:hAnsi="Helvetica"/>
+                <w:color w:val="24292E"/>
+                <w:shd w:val="clear" w:color="auto" w:fill="FFFFFF"/>
+              </w:rPr>
               <w:t>)</w:t>
+            </w:r>
+            <w:r>
+              <w:rPr>
+                <w:rFonts w:ascii="Helvetica" w:hAnsi="Helvetica"/>
+                <w:color w:val="24292E"/>
+                <w:shd w:val="clear" w:color="auto" w:fill="FFFFFF"/>
+              </w:rPr>
+              <w:t>,</w:t>
+            </w:r>
+            <w:r>
+              <w:rPr>
+                <w:rFonts w:ascii="Helvetica" w:hAnsi="Helvetica" w:hint="eastAsia"/>
+                <w:color w:val="24292E"/>
+                <w:shd w:val="clear" w:color="auto" w:fill="FFFFFF"/>
+              </w:rPr>
+              <w:t xml:space="preserve"> </w:t>
+            </w:r>
+            <w:r>
+              <w:rPr>
+                <w:rFonts w:ascii="Helvetica" w:hAnsi="Helvetica" w:hint="eastAsia"/>
+                <w:color w:val="24292E"/>
+                <w:shd w:val="clear" w:color="auto" w:fill="FFFFFF"/>
+              </w:rPr>
+              <w:t>同下方</w:t>
+            </w:r>
+            <w:r>
+              <w:t>Amount</w:t>
             </w:r>
           </w:p>
         </w:tc>
@@ -3250,7 +3558,245 @@
               <w:jc w:val="left"/>
             </w:pPr>
             <w:r>
-              <w:t>转账的数量(只有转账时才有这个字段)</w:t>
+              <w:t>转账的数量(只有转账</w:t>
+            </w:r>
+            <w:r>
+              <w:rPr>
+                <w:rFonts w:hint="eastAsia"/>
+              </w:rPr>
+              <w:t>和设置手续费</w:t>
+            </w:r>
+            <w:r>
+              <w:t>时才有这个字段)</w:t>
+            </w:r>
+          </w:p>
+        </w:tc>
+      </w:tr>
+      <w:tr>
+        <w:trPr>
+          <w:trHeight w:val="186"/>
+        </w:trPr>
+        <w:tc>
+          <w:tcPr>
+            <w:tcW w:w="601" w:type="dxa"/>
+            <w:vMerge w:val="restart"/>
+            <w:vAlign w:val="center"/>
+          </w:tcPr>
+          <w:p/>
+        </w:tc>
+        <w:tc>
+          <w:tcPr>
+            <w:tcW w:w="2239" w:type="dxa"/>
+            <w:vAlign w:val="center"/>
+          </w:tcPr>
+          <w:p>
+            <w:pPr>
+              <w:jc w:val="center"/>
+            </w:pPr>
+            <w:r>
+              <w:t>currency</w:t>
+            </w:r>
+          </w:p>
+        </w:tc>
+        <w:tc>
+          <w:tcPr>
+            <w:tcW w:w="1663" w:type="dxa"/>
+            <w:vAlign w:val="center"/>
+          </w:tcPr>
+          <w:p>
+            <w:pPr>
+              <w:jc w:val="center"/>
+            </w:pPr>
+            <w:r>
+              <w:rPr>
+                <w:rFonts w:hint="eastAsia"/>
+                <w:szCs w:val="21"/>
+              </w:rPr>
+              <w:t>String</w:t>
+            </w:r>
+          </w:p>
+        </w:tc>
+        <w:tc>
+          <w:tcPr>
+            <w:tcW w:w="3969" w:type="dxa"/>
+            <w:vAlign w:val="center"/>
+          </w:tcPr>
+          <w:p>
+            <w:pPr>
+              <w:rPr>
+                <w:rFonts w:hint="eastAsia"/>
+              </w:rPr>
+            </w:pPr>
+            <w:r>
+              <w:rPr>
+                <w:rFonts w:hint="eastAsia"/>
+              </w:rPr>
+              <w:t>货币种类(不区分大小写)</w:t>
+            </w:r>
+          </w:p>
+        </w:tc>
+      </w:tr>
+      <w:tr>
+        <w:trPr>
+          <w:trHeight w:val="185"/>
+        </w:trPr>
+        <w:tc>
+          <w:tcPr>
+            <w:tcW w:w="601" w:type="dxa"/>
+            <w:vMerge/>
+            <w:vAlign w:val="center"/>
+          </w:tcPr>
+          <w:p/>
+        </w:tc>
+        <w:tc>
+          <w:tcPr>
+            <w:tcW w:w="2239" w:type="dxa"/>
+            <w:vAlign w:val="center"/>
+          </w:tcPr>
+          <w:p>
+            <w:pPr>
+              <w:jc w:val="center"/>
+            </w:pPr>
+            <w:r>
+              <w:rPr>
+                <w:rFonts w:hint="eastAsia"/>
+              </w:rPr>
+              <w:t>v</w:t>
+            </w:r>
+            <w:r>
+              <w:t>alue</w:t>
+            </w:r>
+          </w:p>
+        </w:tc>
+        <w:tc>
+          <w:tcPr>
+            <w:tcW w:w="1663" w:type="dxa"/>
+            <w:vAlign w:val="center"/>
+          </w:tcPr>
+          <w:p>
+            <w:pPr>
+              <w:jc w:val="center"/>
+            </w:pPr>
+            <w:r>
+              <w:rPr>
+                <w:rFonts w:hint="eastAsia"/>
+                <w:szCs w:val="21"/>
+              </w:rPr>
+              <w:t>String</w:t>
+            </w:r>
+          </w:p>
+        </w:tc>
+        <w:tc>
+          <w:tcPr>
+            <w:tcW w:w="3969" w:type="dxa"/>
+            <w:vAlign w:val="center"/>
+          </w:tcPr>
+          <w:p>
+            <w:pPr>
+              <w:rPr>
+                <w:rFonts w:hint="eastAsia"/>
+              </w:rPr>
+            </w:pPr>
+            <w:r>
+              <w:rPr>
+                <w:rFonts w:hint="eastAsia"/>
+              </w:rPr>
+              <w:t>转账数量</w:t>
+            </w:r>
+            <w:r>
+              <w:rPr>
+                <w:rFonts w:hint="eastAsia"/>
+              </w:rPr>
+              <w:t>或是</w:t>
+            </w:r>
+            <w:r>
+              <w:t>“0”</w:t>
+            </w:r>
+            <w:r>
+              <w:rPr>
+                <w:rFonts w:hint="eastAsia"/>
+              </w:rPr>
+              <w:t>(设置手续费时)</w:t>
+            </w:r>
+          </w:p>
+        </w:tc>
+      </w:tr>
+      <w:tr>
+        <w:trPr>
+          <w:trHeight w:val="185"/>
+        </w:trPr>
+        <w:tc>
+          <w:tcPr>
+            <w:tcW w:w="601" w:type="dxa"/>
+            <w:vMerge/>
+            <w:vAlign w:val="center"/>
+          </w:tcPr>
+          <w:p/>
+        </w:tc>
+        <w:tc>
+          <w:tcPr>
+            <w:tcW w:w="2239" w:type="dxa"/>
+            <w:vAlign w:val="center"/>
+          </w:tcPr>
+          <w:p>
+            <w:pPr>
+              <w:jc w:val="center"/>
+            </w:pPr>
+            <w:r>
+              <w:rPr>
+                <w:rFonts w:hint="eastAsia"/>
+              </w:rPr>
+              <w:t>i</w:t>
+            </w:r>
+            <w:r>
+              <w:t>ssuer</w:t>
+            </w:r>
+          </w:p>
+        </w:tc>
+        <w:tc>
+          <w:tcPr>
+            <w:tcW w:w="1663" w:type="dxa"/>
+            <w:vAlign w:val="center"/>
+          </w:tcPr>
+          <w:p>
+            <w:pPr>
+              <w:jc w:val="center"/>
+            </w:pPr>
+            <w:r>
+              <w:rPr>
+                <w:rFonts w:hint="eastAsia"/>
+                <w:szCs w:val="21"/>
+              </w:rPr>
+              <w:t>String</w:t>
+            </w:r>
+          </w:p>
+        </w:tc>
+        <w:tc>
+          <w:tcPr>
+            <w:tcW w:w="3969" w:type="dxa"/>
+            <w:vAlign w:val="center"/>
+          </w:tcPr>
+          <w:p>
+            <w:pPr>
+              <w:jc w:val="center"/>
+              <w:rPr>
+                <w:rFonts w:hint="eastAsia"/>
+              </w:rPr>
+            </w:pPr>
+            <w:r>
+              <w:rPr>
+                <w:rFonts w:hint="eastAsia"/>
+              </w:rPr>
+              <w:t>币种发行方（缺省为</w:t>
+            </w:r>
+            <w:r>
+              <w:t>jGa9J9TkqtBcUoHe2zqhVFFbgUVED6o9or</w:t>
+            </w:r>
+            <w:r>
+              <w:rPr>
+                <w:rFonts w:hint="eastAsia"/>
+              </w:rPr>
+              <w:t>）</w:t>
             </w:r>
           </w:p>
         </w:tc>
@@ -3275,15 +3821,11 @@
             <w:pPr>
               <w:jc w:val="center"/>
             </w:pPr>
-            <w:r>
-              <w:rPr>
-                <w:rFonts w:hint="eastAsia"/>
-              </w:rPr>
-              <w:t>D</w:t>
-            </w:r>
-            <w:r>
-              <w:t>estination</w:t>
-            </w:r>
+            <w:proofErr w:type="spellStart"/>
+            <w:r>
+              <w:t>FeeAccountID</w:t>
+            </w:r>
+            <w:proofErr w:type="spellEnd"/>
           </w:p>
         </w:tc>
         <w:tc>
@@ -3294,9 +3836,18 @@
           <w:p>
             <w:pPr>
               <w:jc w:val="center"/>
-            </w:pPr>
-            <w:r>
-              <w:t>String</w:t>
+              <w:rPr>
+                <w:rFonts w:hint="eastAsia"/>
+              </w:rPr>
+            </w:pPr>
+            <w:r>
+              <w:rPr>
+                <w:rFonts w:hint="eastAsia"/>
+              </w:rPr>
+              <w:t>S</w:t>
+            </w:r>
+            <w:r>
+              <w:t>tring</w:t>
             </w:r>
           </w:p>
         </w:tc>
@@ -3307,20 +3858,27 @@
           </w:tcPr>
           <w:p>
             <w:pPr>
-              <w:widowControl/>
-              <w:jc w:val="left"/>
-            </w:pPr>
-            <w:r>
-              <w:t>转账</w:t>
-            </w:r>
-            <w:r>
-              <w:rPr>
-                <w:rFonts w:hint="eastAsia"/>
-              </w:rPr>
-              <w:t>目标钱包地址</w:t>
-            </w:r>
-            <w:r>
-              <w:t>(只有转账时才有这个字段)</w:t>
+              <w:rPr>
+                <w:rFonts w:hint="eastAsia"/>
+              </w:rPr>
+            </w:pPr>
+            <w:r>
+              <w:rPr>
+                <w:rFonts w:hint="eastAsia"/>
+              </w:rPr>
+              <w:t>收取手续费的账号（井通钱包地址），必须为激活账号</w:t>
+            </w:r>
+            <w:r>
+              <w:t>(只有</w:t>
+            </w:r>
+            <w:r>
+              <w:rPr>
+                <w:rFonts w:hint="eastAsia"/>
+              </w:rPr>
+              <w:t>设置手续费</w:t>
+            </w:r>
+            <w:r>
+              <w:t>时才有这个字段)</w:t>
             </w:r>
           </w:p>
         </w:tc>
@@ -3343,17 +3901,22 @@
           </w:tcPr>
           <w:p>
             <w:pPr>
-              <w:ind w:firstLineChars="300" w:firstLine="720"/>
-              <w:rPr>
-                <w:rFonts w:asciiTheme="minorEastAsia" w:eastAsiaTheme="minorEastAsia" w:hAnsiTheme="minorEastAsia"/>
-              </w:rPr>
-            </w:pPr>
-            <w:r>
-              <w:rPr>
-                <w:rFonts w:asciiTheme="minorEastAsia" w:eastAsiaTheme="minorEastAsia" w:hAnsiTheme="minorEastAsia"/>
-              </w:rPr>
-              <w:t>Memos</w:t>
-            </w:r>
+              <w:jc w:val="center"/>
+              <w:rPr>
+                <w:rFonts w:hint="eastAsia"/>
+              </w:rPr>
+            </w:pPr>
+            <w:proofErr w:type="spellStart"/>
+            <w:r>
+              <w:rPr>
+                <w:rFonts w:hint="eastAsia"/>
+              </w:rPr>
+              <w:t>O</w:t>
+            </w:r>
+            <w:r>
+              <w:t>fferFeeRateNum</w:t>
+            </w:r>
+            <w:proofErr w:type="spellEnd"/>
           </w:p>
         </w:tc>
         <w:tc>
@@ -3369,19 +3932,10 @@
               <w:rPr>
                 <w:rFonts w:hint="eastAsia"/>
               </w:rPr>
-              <w:t>A</w:t>
-            </w:r>
-            <w:r>
-              <w:t>rray</w:t>
-            </w:r>
-            <w:r>
-              <w:rPr>
-                <w:rFonts w:hint="eastAsia"/>
-              </w:rPr>
-              <w:t>或Str</w:t>
-            </w:r>
-            <w:r>
-              <w:t>ing</w:t>
+              <w:t>N</w:t>
+            </w:r>
+            <w:r>
+              <w:t>umber</w:t>
             </w:r>
           </w:p>
         </w:tc>
@@ -3391,30 +3945,24 @@
             <w:vAlign w:val="center"/>
           </w:tcPr>
           <w:p>
-            <w:pPr>
-              <w:widowControl/>
-              <w:jc w:val="left"/>
-            </w:pPr>
-            <w:r>
-              <w:t>转账</w:t>
-            </w:r>
-            <w:r>
-              <w:rPr>
-                <w:rFonts w:hint="eastAsia"/>
-              </w:rPr>
-              <w:t>备注</w:t>
-            </w:r>
-            <w:r>
-              <w:t>(只有转账时才有这个字段</w:t>
-            </w:r>
-            <w:r>
-              <w:rPr>
-                <w:rFonts w:hint="eastAsia"/>
-              </w:rPr>
-              <w:t>，可以不传值</w:t>
-            </w:r>
-            <w:r>
-              <w:t>)</w:t>
+            <w:r>
+              <w:rPr>
+                <w:rFonts w:hint="eastAsia"/>
+                <w:szCs w:val="21"/>
+              </w:rPr>
+              <w:t>手续费率分子（0和正整数）</w:t>
+            </w:r>
+            <w:r>
+              <w:t>(只有</w:t>
+            </w:r>
+            <w:r>
+              <w:rPr>
+                <w:rFonts w:hint="eastAsia"/>
+              </w:rPr>
+              <w:t>设置手续费</w:t>
+            </w:r>
+            <w:r>
+              <w:t>时才有这个字段)</w:t>
             </w:r>
           </w:p>
         </w:tc>
@@ -3438,6 +3986,258 @@
           <w:p>
             <w:pPr>
               <w:ind w:firstLineChars="50" w:firstLine="120"/>
+              <w:jc w:val="left"/>
+              <w:rPr>
+                <w:rFonts w:hint="eastAsia"/>
+              </w:rPr>
+            </w:pPr>
+            <w:proofErr w:type="spellStart"/>
+            <w:r>
+              <w:rPr>
+                <w:rFonts w:hint="eastAsia"/>
+              </w:rPr>
+              <w:t>O</w:t>
+            </w:r>
+            <w:r>
+              <w:t>fferFeeRateDen</w:t>
+            </w:r>
+            <w:proofErr w:type="spellEnd"/>
+          </w:p>
+        </w:tc>
+        <w:tc>
+          <w:tcPr>
+            <w:tcW w:w="1663" w:type="dxa"/>
+            <w:vAlign w:val="center"/>
+          </w:tcPr>
+          <w:p>
+            <w:pPr>
+              <w:jc w:val="center"/>
+              <w:rPr>
+                <w:rFonts w:hint="eastAsia"/>
+              </w:rPr>
+            </w:pPr>
+            <w:r>
+              <w:rPr>
+                <w:rFonts w:hint="eastAsia"/>
+              </w:rPr>
+              <w:t>N</w:t>
+            </w:r>
+            <w:r>
+              <w:t>umber</w:t>
+            </w:r>
+          </w:p>
+        </w:tc>
+        <w:tc>
+          <w:tcPr>
+            <w:tcW w:w="3969" w:type="dxa"/>
+            <w:vAlign w:val="center"/>
+          </w:tcPr>
+          <w:p>
+            <w:r>
+              <w:rPr>
+                <w:rFonts w:hint="eastAsia"/>
+                <w:szCs w:val="21"/>
+              </w:rPr>
+              <w:t>手续费率分母（正整数）</w:t>
+            </w:r>
+            <w:r>
+              <w:t>(只有</w:t>
+            </w:r>
+            <w:r>
+              <w:rPr>
+                <w:rFonts w:hint="eastAsia"/>
+              </w:rPr>
+              <w:t>设置手续费</w:t>
+            </w:r>
+            <w:r>
+              <w:t>时才有这个字段)</w:t>
+            </w:r>
+          </w:p>
+        </w:tc>
+      </w:tr>
+      <w:tr>
+        <w:trPr>
+          <w:trHeight w:val="682"/>
+        </w:trPr>
+        <w:tc>
+          <w:tcPr>
+            <w:tcW w:w="601" w:type="dxa"/>
+            <w:vAlign w:val="center"/>
+          </w:tcPr>
+          <w:p/>
+        </w:tc>
+        <w:tc>
+          <w:tcPr>
+            <w:tcW w:w="2239" w:type="dxa"/>
+            <w:vAlign w:val="center"/>
+          </w:tcPr>
+          <w:p>
+            <w:pPr>
+              <w:jc w:val="center"/>
+            </w:pPr>
+            <w:r>
+              <w:rPr>
+                <w:rFonts w:hint="eastAsia"/>
+              </w:rPr>
+              <w:t>D</w:t>
+            </w:r>
+            <w:r>
+              <w:t>estination</w:t>
+            </w:r>
+          </w:p>
+        </w:tc>
+        <w:tc>
+          <w:tcPr>
+            <w:tcW w:w="1663" w:type="dxa"/>
+            <w:vAlign w:val="center"/>
+          </w:tcPr>
+          <w:p>
+            <w:pPr>
+              <w:jc w:val="center"/>
+            </w:pPr>
+            <w:r>
+              <w:t>String</w:t>
+            </w:r>
+          </w:p>
+        </w:tc>
+        <w:tc>
+          <w:tcPr>
+            <w:tcW w:w="3969" w:type="dxa"/>
+            <w:vAlign w:val="center"/>
+          </w:tcPr>
+          <w:p>
+            <w:pPr>
+              <w:widowControl/>
+              <w:jc w:val="left"/>
+            </w:pPr>
+            <w:r>
+              <w:t>转账</w:t>
+            </w:r>
+            <w:r>
+              <w:rPr>
+                <w:rFonts w:hint="eastAsia"/>
+              </w:rPr>
+              <w:t>目标钱包地址</w:t>
+            </w:r>
+            <w:r>
+              <w:t>(只有转账时才有这个字段)</w:t>
+            </w:r>
+          </w:p>
+        </w:tc>
+      </w:tr>
+      <w:tr>
+        <w:trPr>
+          <w:trHeight w:val="682"/>
+        </w:trPr>
+        <w:tc>
+          <w:tcPr>
+            <w:tcW w:w="601" w:type="dxa"/>
+            <w:vAlign w:val="center"/>
+          </w:tcPr>
+          <w:p/>
+        </w:tc>
+        <w:tc>
+          <w:tcPr>
+            <w:tcW w:w="2239" w:type="dxa"/>
+            <w:vAlign w:val="center"/>
+          </w:tcPr>
+          <w:p>
+            <w:pPr>
+              <w:ind w:firstLineChars="300" w:firstLine="720"/>
+              <w:rPr>
+                <w:rFonts w:asciiTheme="minorEastAsia" w:eastAsiaTheme="minorEastAsia" w:hAnsiTheme="minorEastAsia"/>
+              </w:rPr>
+            </w:pPr>
+            <w:r>
+              <w:rPr>
+                <w:rFonts w:asciiTheme="minorEastAsia" w:eastAsiaTheme="minorEastAsia" w:hAnsiTheme="minorEastAsia"/>
+              </w:rPr>
+              <w:t>Memos</w:t>
+            </w:r>
+          </w:p>
+        </w:tc>
+        <w:tc>
+          <w:tcPr>
+            <w:tcW w:w="1663" w:type="dxa"/>
+            <w:vAlign w:val="center"/>
+          </w:tcPr>
+          <w:p>
+            <w:pPr>
+              <w:jc w:val="center"/>
+            </w:pPr>
+            <w:r>
+              <w:rPr>
+                <w:rFonts w:hint="eastAsia"/>
+              </w:rPr>
+              <w:t>A</w:t>
+            </w:r>
+            <w:r>
+              <w:t>rray</w:t>
+            </w:r>
+            <w:r>
+              <w:rPr>
+                <w:rFonts w:hint="eastAsia"/>
+              </w:rPr>
+              <w:t>或Str</w:t>
+            </w:r>
+            <w:r>
+              <w:t>ing</w:t>
+            </w:r>
+          </w:p>
+        </w:tc>
+        <w:tc>
+          <w:tcPr>
+            <w:tcW w:w="3969" w:type="dxa"/>
+            <w:vAlign w:val="center"/>
+          </w:tcPr>
+          <w:p>
+            <w:pPr>
+              <w:widowControl/>
+              <w:jc w:val="left"/>
+            </w:pPr>
+            <w:r>
+              <w:t>转账</w:t>
+            </w:r>
+            <w:r>
+              <w:rPr>
+                <w:rFonts w:hint="eastAsia"/>
+              </w:rPr>
+              <w:t>备注</w:t>
+            </w:r>
+            <w:r>
+              <w:t>(只有转账时才有这个字段</w:t>
+            </w:r>
+            <w:r>
+              <w:rPr>
+                <w:rFonts w:hint="eastAsia"/>
+              </w:rPr>
+              <w:t>，可以不传值</w:t>
+            </w:r>
+            <w:r>
+              <w:t>)</w:t>
+            </w:r>
+          </w:p>
+        </w:tc>
+      </w:tr>
+      <w:tr>
+        <w:trPr>
+          <w:trHeight w:val="682"/>
+        </w:trPr>
+        <w:tc>
+          <w:tcPr>
+            <w:tcW w:w="601" w:type="dxa"/>
+            <w:vAlign w:val="center"/>
+          </w:tcPr>
+          <w:p/>
+        </w:tc>
+        <w:tc>
+          <w:tcPr>
+            <w:tcW w:w="2239" w:type="dxa"/>
+            <w:vAlign w:val="center"/>
+          </w:tcPr>
+          <w:p>
+            <w:pPr>
+              <w:ind w:firstLineChars="50" w:firstLine="120"/>
               <w:rPr>
                 <w:rFonts w:ascii="Helvetica" w:hAnsi="Helvetica"/>
                 <w:color w:val="24292E"/>
@@ -3588,24 +4388,18 @@
           <w:p>
             <w:pPr>
               <w:rPr>
-                <w:rFonts w:hint="eastAsia"/>
-              </w:rPr>
-            </w:pPr>
-            <w:r>
-              <w:rPr>
                 <w:rFonts w:ascii="Helvetica" w:hAnsi="Helvetica"/>
                 <w:color w:val="24292E"/>
                 <w:shd w:val="clear" w:color="auto" w:fill="FFFFFF"/>
               </w:rPr>
-              <w:t>Payment(</w:t>
-            </w:r>
+            </w:pPr>
             <w:r>
               <w:rPr>
                 <w:rFonts w:ascii="Helvetica" w:hAnsi="Helvetica"/>
                 <w:color w:val="24292E"/>
                 <w:shd w:val="clear" w:color="auto" w:fill="FFFFFF"/>
               </w:rPr>
-              <w:t>转账</w:t>
+              <w:t>Payment</w:t>
             </w:r>
             <w:r>
               <w:rPr>
@@ -3613,18 +4407,54 @@
                 <w:color w:val="24292E"/>
                 <w:shd w:val="clear" w:color="auto" w:fill="FFFFFF"/>
               </w:rPr>
+              <w:t>(</w:t>
+            </w:r>
+            <w:r>
+              <w:rPr>
+                <w:rFonts w:ascii="Helvetica" w:hAnsi="Helvetica"/>
+                <w:color w:val="24292E"/>
+                <w:shd w:val="clear" w:color="auto" w:fill="FFFFFF"/>
+              </w:rPr>
+              <w:t>转账</w:t>
+            </w:r>
+            <w:r>
+              <w:rPr>
+                <w:rFonts w:ascii="Helvetica" w:hAnsi="Helvetica"/>
+                <w:color w:val="24292E"/>
+                <w:shd w:val="clear" w:color="auto" w:fill="FFFFFF"/>
+              </w:rPr>
               <w:t>)</w:t>
             </w:r>
-            <w:bookmarkStart w:id="18" w:name="_GoBack"/>
-            <w:bookmarkEnd w:id="18"/>
+          </w:p>
+          <w:p>
+            <w:pPr>
+              <w:rPr>
+                <w:rFonts w:hint="eastAsia"/>
+              </w:rPr>
+            </w:pPr>
+            <w:r>
+              <w:rPr>
+                <w:rFonts w:hint="eastAsia"/>
+              </w:rPr>
+              <w:t>B</w:t>
+            </w:r>
+            <w:r>
+              <w:t>rokerage(</w:t>
+            </w:r>
+            <w:r>
+              <w:rPr>
+                <w:rFonts w:hint="eastAsia"/>
+              </w:rPr>
+              <w:t>设置手续费)</w:t>
+            </w:r>
           </w:p>
         </w:tc>
       </w:tr>
     </w:tbl>
     <w:p>
-      <w:bookmarkStart w:id="19" w:name="_Toc1111062790"/>
-      <w:bookmarkStart w:id="20" w:name="_Toc654444181"/>
-      <w:bookmarkStart w:id="21" w:name="_Toc1972070538"/>
+      <w:bookmarkStart w:id="21" w:name="_Toc1111062790"/>
+      <w:bookmarkStart w:id="22" w:name="_Toc654444181"/>
+      <w:bookmarkStart w:id="23" w:name="_Toc1972070538"/>
     </w:p>
     <w:p>
       <w:r>
@@ -3776,7 +4606,11 @@
     </w:p>
     <w:p>
       <w:r>
-        <w:t>12000722000000006440000000000F424065D40AA87BEE538000000000000000000000000000434E590000000000A582E432BFC48EEDEF852C814EC57F3CD2D4159668400000000000000A732102C13075B18C87A032226CE383AEFD748D7BB719E02CD7F5A8C1F2C7562DE7C12A74473045022100DDAAA2406910BCDF7355ABDBFC8863099BA15759565E771C0E4396E37843880D02203D296D5BAB6966545E9AE5F809D149B2A33EE29551A9F3AC7F61CBD40D94BD4D81141270C5BE503A3A22B506457C0FEC97633B44F7DD8D14896E3F7353697ECE52645D9C502F08BB2EDC5717</w:t>
+        <w:t>12000722000000006440000000000F424065D40AA87BEE538000000000000000000000000000434E590000000000A582E432BFC48EEDEF852C814EC57F3CD2D4159668400000000000000A732102C13075B18C87A032226CE383AEFD748D7BB719E02CD7F5A8C1F2C7562DE7C12A74473045022100DDAAA2406910BCDF7355ABDBFC8863099BA15759565E771C0E4396E37843880D02203D296D5BAB6966545E9AE5F809D149B2A33EE29551A</w:t>
+      </w:r>
+      <w:r>
+        <w:lastRenderedPageBreak/>
+        <w:t>9F3AC7F61CBD40D94BD4D81141270C5BE503A3A22B506457C0FEC97633B44F7DD8D14896E3F7353697ECE52645D9C502F08BB2EDC5717</w:t>
       </w:r>
     </w:p>
     <w:p/>
@@ -3891,43 +4725,32 @@
       <w:pPr>
         <w:pStyle w:val="3"/>
         <w:rPr>
+          <w:rFonts w:asciiTheme="majorEastAsia" w:eastAsiaTheme="majorEastAsia" w:hAnsiTheme="majorEastAsia"/>
+          <w:sz w:val="30"/>
+          <w:szCs w:val="30"/>
+        </w:rPr>
+      </w:pPr>
+      <w:bookmarkStart w:id="24" w:name="_Toc24739661"/>
+      <w:bookmarkEnd w:id="21"/>
+      <w:bookmarkEnd w:id="22"/>
+      <w:bookmarkEnd w:id="23"/>
+    </w:p>
+    <w:p>
+      <w:pPr>
+        <w:pStyle w:val="3"/>
+        <w:rPr>
           <w:rFonts w:asciiTheme="majorEastAsia" w:eastAsiaTheme="majorEastAsia" w:hAnsiTheme="majorEastAsia" w:hint="default"/>
           <w:sz w:val="30"/>
           <w:szCs w:val="30"/>
         </w:rPr>
       </w:pPr>
-      <w:bookmarkStart w:id="22" w:name="_Toc24739661"/>
-      <w:bookmarkStart w:id="23" w:name="_Toc24739980"/>
-      <w:bookmarkEnd w:id="19"/>
-      <w:bookmarkEnd w:id="20"/>
-      <w:bookmarkEnd w:id="21"/>
-    </w:p>
-    <w:p>
-      <w:pPr>
-        <w:pStyle w:val="3"/>
+      <w:bookmarkStart w:id="25" w:name="_Toc26261262"/>
+      <w:r>
         <w:rPr>
           <w:rFonts w:asciiTheme="majorEastAsia" w:eastAsiaTheme="majorEastAsia" w:hAnsiTheme="majorEastAsia" w:hint="default"/>
           <w:sz w:val="30"/>
           <w:szCs w:val="30"/>
         </w:rPr>
-      </w:pPr>
-    </w:p>
-    <w:p>
-      <w:pPr>
-        <w:pStyle w:val="3"/>
-        <w:rPr>
-          <w:rFonts w:asciiTheme="majorEastAsia" w:eastAsiaTheme="majorEastAsia" w:hAnsiTheme="majorEastAsia" w:hint="default"/>
-          <w:sz w:val="30"/>
-          <w:szCs w:val="30"/>
-        </w:rPr>
-      </w:pPr>
-      <w:r>
-        <w:rPr>
-          <w:rFonts w:asciiTheme="majorEastAsia" w:eastAsiaTheme="majorEastAsia" w:hAnsiTheme="majorEastAsia" w:hint="default"/>
-          <w:sz w:val="30"/>
-          <w:szCs w:val="30"/>
-        </w:rPr>
-        <w:lastRenderedPageBreak/>
         <w:t>2</w:t>
       </w:r>
       <w:r>
@@ -3938,8 +4761,8 @@
         </w:rPr>
         <w:t xml:space="preserve"> 实例初始化</w:t>
       </w:r>
-      <w:bookmarkEnd w:id="22"/>
-      <w:bookmarkEnd w:id="23"/>
+      <w:bookmarkEnd w:id="24"/>
+      <w:bookmarkEnd w:id="25"/>
     </w:p>
     <w:p>
       <w:pPr>
@@ -3948,7 +4771,7 @@
           <w:rFonts w:asciiTheme="majorEastAsia" w:hAnsiTheme="majorEastAsia" w:cstheme="majorEastAsia"/>
         </w:rPr>
       </w:pPr>
-      <w:bookmarkStart w:id="24" w:name="_Toc24739981"/>
+      <w:bookmarkStart w:id="26" w:name="_Toc26261263"/>
       <w:r>
         <w:rPr>
           <w:rFonts w:asciiTheme="majorEastAsia" w:hAnsiTheme="majorEastAsia" w:cstheme="majorEastAsia"/>
@@ -3961,7 +4784,7 @@
         </w:rPr>
         <w:t>.1 使用示例</w:t>
       </w:r>
-      <w:bookmarkEnd w:id="24"/>
+      <w:bookmarkEnd w:id="26"/>
     </w:p>
     <w:p>
       <w:pPr>
@@ -4444,22 +5267,56 @@
     </w:p>
     <w:p>
       <w:pPr>
-        <w:ind w:firstLine="420"/>
+        <w:ind w:firstLineChars="200" w:firstLine="480"/>
       </w:pPr>
+      <w:bookmarkStart w:id="27" w:name="_GoBack"/>
+      <w:bookmarkEnd w:id="27"/>
+      <w:r>
+        <w:t>retry</w:t>
+      </w:r>
+      <w:r>
+        <w:t>:</w:t>
+      </w:r>
+      <w:r>
+        <w:t xml:space="preserve"> </w:t>
+      </w:r>
+      <w:r>
+        <w:rPr>
+          <w:rFonts w:ascii="Helvetica" w:hAnsi="Helvetica" w:hint="eastAsia"/>
+          <w:color w:val="24292E"/>
+          <w:shd w:val="clear" w:color="auto" w:fill="FFFFFF"/>
+        </w:rPr>
+        <w:t>se</w:t>
+      </w:r>
+      <w:r>
+        <w:rPr>
+          <w:rFonts w:ascii="Helvetica" w:hAnsi="Helvetica"/>
+          <w:color w:val="24292E"/>
+          <w:shd w:val="clear" w:color="auto" w:fill="FFFFFF"/>
+        </w:rPr>
+        <w:t>quence</w:t>
+      </w:r>
+      <w:r>
+        <w:rPr>
+          <w:rFonts w:ascii="Helvetica" w:hAnsi="Helvetica"/>
+          <w:color w:val="24292E"/>
+          <w:shd w:val="clear" w:color="auto" w:fill="FFFFFF"/>
+        </w:rPr>
+        <w:t>失效</w:t>
+      </w:r>
+      <w:r>
+        <w:rPr>
+          <w:rFonts w:ascii="Helvetica" w:hAnsi="Helvetica" w:hint="eastAsia"/>
+          <w:color w:val="24292E"/>
+          <w:shd w:val="clear" w:color="auto" w:fill="FFFFFF"/>
+        </w:rPr>
+        <w:t>后</w:t>
+      </w:r>
       <w:r>
         <w:rPr>
           <w:rFonts w:hint="eastAsia"/>
         </w:rPr>
-        <w:t>r</w:t>
-      </w:r>
-      <w:r>
-        <w:t xml:space="preserve">etry: </w:t>
-      </w:r>
-      <w:r>
-        <w:rPr>
-          <w:rFonts w:hint="eastAsia"/>
-        </w:rPr>
-        <w:t>交易错误时重试次数，缺省3次</w:t>
+        <w:t>重试次数，缺省3次</w:t>
       </w:r>
     </w:p>
     <w:p>
@@ -4497,8 +5354,8 @@
           <w:szCs w:val="30"/>
         </w:rPr>
       </w:pPr>
-      <w:bookmarkStart w:id="25" w:name="_Toc24739662"/>
-      <w:bookmarkStart w:id="26" w:name="_Toc24739982"/>
+      <w:bookmarkStart w:id="28" w:name="_Toc24739662"/>
+      <w:bookmarkStart w:id="29" w:name="_Toc26261264"/>
       <w:r>
         <w:rPr>
           <w:rFonts w:asciiTheme="majorEastAsia" w:eastAsiaTheme="majorEastAsia" w:hAnsiTheme="majorEastAsia" w:hint="default"/>
@@ -4515,8 +5372,8 @@
         </w:rPr>
         <w:t xml:space="preserve"> 创建挂单</w:t>
       </w:r>
-      <w:bookmarkEnd w:id="25"/>
-      <w:bookmarkEnd w:id="26"/>
+      <w:bookmarkEnd w:id="28"/>
+      <w:bookmarkEnd w:id="29"/>
     </w:p>
     <w:p>
       <w:pPr>
@@ -4525,7 +5382,7 @@
           <w:rFonts w:asciiTheme="majorEastAsia" w:hAnsiTheme="majorEastAsia" w:cstheme="majorEastAsia"/>
         </w:rPr>
       </w:pPr>
-      <w:bookmarkStart w:id="27" w:name="_Toc24739983"/>
+      <w:bookmarkStart w:id="30" w:name="_Toc26261265"/>
       <w:r>
         <w:rPr>
           <w:rFonts w:asciiTheme="majorEastAsia" w:hAnsiTheme="majorEastAsia" w:cstheme="majorEastAsia"/>
@@ -4538,7 +5395,7 @@
         </w:rPr>
         <w:t>.1 使用示例</w:t>
       </w:r>
-      <w:bookmarkEnd w:id="27"/>
+      <w:bookmarkEnd w:id="30"/>
     </w:p>
     <w:p>
       <w:pPr>
@@ -5828,7 +6685,6 @@
                 <w:color w:val="24292E"/>
                 <w:shd w:val="clear" w:color="auto" w:fill="FFFFFF"/>
               </w:rPr>
-              <w:lastRenderedPageBreak/>
               <w:t>则是得到的币种</w:t>
             </w:r>
             <w:r>
@@ -5853,7 +6709,6 @@
               <w:rPr>
                 <w:rFonts w:hint="eastAsia"/>
               </w:rPr>
-              <w:lastRenderedPageBreak/>
               <w:t xml:space="preserve"> </w:t>
             </w:r>
             <w:r>
@@ -6339,8 +7194,8 @@
           <w:szCs w:val="30"/>
         </w:rPr>
       </w:pPr>
-      <w:bookmarkStart w:id="28" w:name="_Toc24739663"/>
-      <w:bookmarkStart w:id="29" w:name="_Toc24739984"/>
+      <w:bookmarkStart w:id="31" w:name="_Toc24739663"/>
+      <w:bookmarkStart w:id="32" w:name="_Toc26261266"/>
       <w:r>
         <w:rPr>
           <w:rFonts w:asciiTheme="majorEastAsia" w:eastAsiaTheme="majorEastAsia" w:hAnsiTheme="majorEastAsia" w:hint="default"/>
@@ -6357,8 +7212,8 @@
         </w:rPr>
         <w:t xml:space="preserve"> 取消挂单</w:t>
       </w:r>
-      <w:bookmarkEnd w:id="28"/>
-      <w:bookmarkEnd w:id="29"/>
+      <w:bookmarkEnd w:id="31"/>
+      <w:bookmarkEnd w:id="32"/>
     </w:p>
     <w:p>
       <w:pPr>
@@ -6367,7 +7222,7 @@
           <w:rFonts w:asciiTheme="majorEastAsia" w:hAnsiTheme="majorEastAsia" w:cstheme="majorEastAsia"/>
         </w:rPr>
       </w:pPr>
-      <w:bookmarkStart w:id="30" w:name="_Toc24739985"/>
+      <w:bookmarkStart w:id="33" w:name="_Toc26261267"/>
       <w:r>
         <w:rPr>
           <w:rFonts w:asciiTheme="majorEastAsia" w:hAnsiTheme="majorEastAsia" w:cstheme="majorEastAsia"/>
@@ -6380,7 +7235,7 @@
         </w:rPr>
         <w:t>.1 使用示例</w:t>
       </w:r>
-      <w:bookmarkEnd w:id="30"/>
+      <w:bookmarkEnd w:id="33"/>
     </w:p>
     <w:p>
       <w:pPr>
@@ -7001,6 +7856,7 @@
     <w:p/>
     <w:p>
       <w:r>
+        <w:lastRenderedPageBreak/>
         <w:t>结果如下：</w:t>
       </w:r>
     </w:p>
@@ -7179,15 +8035,14 @@
           <w:szCs w:val="30"/>
         </w:rPr>
       </w:pPr>
-      <w:bookmarkStart w:id="31" w:name="_Toc24739664"/>
-      <w:bookmarkStart w:id="32" w:name="_Toc24739986"/>
+      <w:bookmarkStart w:id="34" w:name="_Toc24739664"/>
+      <w:bookmarkStart w:id="35" w:name="_Toc26261268"/>
       <w:r>
         <w:rPr>
           <w:rFonts w:asciiTheme="majorEastAsia" w:eastAsiaTheme="majorEastAsia" w:hAnsiTheme="majorEastAsia" w:hint="default"/>
           <w:sz w:val="30"/>
           <w:szCs w:val="30"/>
         </w:rPr>
-        <w:lastRenderedPageBreak/>
         <w:t>5</w:t>
       </w:r>
       <w:r>
@@ -7198,8 +8053,8 @@
         </w:rPr>
         <w:t xml:space="preserve"> 转账</w:t>
       </w:r>
-      <w:bookmarkEnd w:id="31"/>
-      <w:bookmarkEnd w:id="32"/>
+      <w:bookmarkEnd w:id="34"/>
+      <w:bookmarkEnd w:id="35"/>
     </w:p>
     <w:p>
       <w:pPr>
@@ -7208,7 +8063,7 @@
           <w:rFonts w:asciiTheme="majorEastAsia" w:hAnsiTheme="majorEastAsia" w:cstheme="majorEastAsia"/>
         </w:rPr>
       </w:pPr>
-      <w:bookmarkStart w:id="33" w:name="_Toc24739987"/>
+      <w:bookmarkStart w:id="36" w:name="_Toc26261269"/>
       <w:r>
         <w:rPr>
           <w:rFonts w:asciiTheme="majorEastAsia" w:hAnsiTheme="majorEastAsia" w:cstheme="majorEastAsia"/>
@@ -7221,7 +8076,7 @@
         </w:rPr>
         <w:t>.1 使用示例</w:t>
       </w:r>
-      <w:bookmarkEnd w:id="33"/>
+      <w:bookmarkEnd w:id="36"/>
     </w:p>
     <w:p>
       <w:pPr>
@@ -8562,6 +9417,1549 @@
       <w:pPr>
         <w:rPr>
           <w:rFonts w:ascii="Liberation Mono" w:hAnsi="Liberation Mono" w:cs="Liberation Mono"/>
+        </w:rPr>
+      </w:pPr>
+    </w:p>
+    <w:p>
+      <w:pPr>
+        <w:pStyle w:val="3"/>
+        <w:rPr>
+          <w:rFonts w:asciiTheme="majorEastAsia" w:eastAsiaTheme="majorEastAsia" w:hAnsiTheme="majorEastAsia"/>
+          <w:sz w:val="30"/>
+          <w:szCs w:val="30"/>
+        </w:rPr>
+      </w:pPr>
+      <w:bookmarkStart w:id="37" w:name="_Toc26261270"/>
+      <w:r>
+        <w:rPr>
+          <w:rFonts w:asciiTheme="majorEastAsia" w:eastAsiaTheme="majorEastAsia" w:hAnsiTheme="majorEastAsia" w:hint="default"/>
+          <w:sz w:val="30"/>
+          <w:szCs w:val="30"/>
+        </w:rPr>
+        <w:lastRenderedPageBreak/>
+        <w:t>6</w:t>
+      </w:r>
+      <w:r>
+        <w:rPr>
+          <w:rFonts w:asciiTheme="majorEastAsia" w:eastAsiaTheme="majorEastAsia" w:hAnsiTheme="majorEastAsia"/>
+          <w:sz w:val="30"/>
+          <w:szCs w:val="30"/>
+        </w:rPr>
+        <w:t xml:space="preserve"> </w:t>
+      </w:r>
+      <w:r>
+        <w:rPr>
+          <w:rFonts w:asciiTheme="majorEastAsia" w:eastAsiaTheme="majorEastAsia" w:hAnsiTheme="majorEastAsia"/>
+          <w:sz w:val="30"/>
+          <w:szCs w:val="30"/>
+        </w:rPr>
+        <w:t>设置挂单手续费</w:t>
+      </w:r>
+      <w:bookmarkEnd w:id="37"/>
+    </w:p>
+    <w:p>
+      <w:pPr>
+        <w:pStyle w:val="4"/>
+        <w:rPr>
+          <w:rFonts w:asciiTheme="majorEastAsia" w:hAnsiTheme="majorEastAsia" w:cstheme="majorEastAsia"/>
+        </w:rPr>
+      </w:pPr>
+      <w:bookmarkStart w:id="38" w:name="_Toc26261271"/>
+      <w:r>
+        <w:rPr>
+          <w:rFonts w:asciiTheme="majorEastAsia" w:hAnsiTheme="majorEastAsia" w:cstheme="majorEastAsia"/>
+        </w:rPr>
+        <w:t>6</w:t>
+      </w:r>
+      <w:r>
+        <w:rPr>
+          <w:rFonts w:asciiTheme="majorEastAsia" w:hAnsiTheme="majorEastAsia" w:cstheme="majorEastAsia" w:hint="eastAsia"/>
+        </w:rPr>
+        <w:t>.1 使用示例</w:t>
+      </w:r>
+      <w:bookmarkEnd w:id="38"/>
+    </w:p>
+    <w:p>
+      <w:pPr>
+        <w:shd w:val="clear" w:color="auto" w:fill="F6F8FA"/>
+        <w:tabs>
+          <w:tab w:val="left" w:pos="916"/>
+          <w:tab w:val="left" w:pos="1832"/>
+          <w:tab w:val="left" w:pos="2748"/>
+          <w:tab w:val="left" w:pos="3664"/>
+          <w:tab w:val="left" w:pos="4580"/>
+          <w:tab w:val="left" w:pos="5496"/>
+          <w:tab w:val="left" w:pos="6412"/>
+          <w:tab w:val="left" w:pos="7328"/>
+          <w:tab w:val="left" w:pos="8244"/>
+          <w:tab w:val="left" w:pos="9160"/>
+          <w:tab w:val="left" w:pos="10076"/>
+          <w:tab w:val="left" w:pos="10992"/>
+          <w:tab w:val="left" w:pos="11908"/>
+          <w:tab w:val="left" w:pos="12824"/>
+          <w:tab w:val="left" w:pos="13740"/>
+          <w:tab w:val="left" w:pos="14656"/>
+        </w:tabs>
+        <w:rPr>
+          <w:rFonts w:ascii="Consolas" w:hAnsi="Consolas" w:cs="Consolas"/>
+          <w:color w:val="032F62"/>
+        </w:rPr>
+      </w:pPr>
+      <w:r>
+        <w:rPr>
+          <w:rFonts w:ascii="Consolas" w:hAnsi="Consolas" w:cs="Consolas"/>
+          <w:color w:val="D73A49"/>
+        </w:rPr>
+        <w:t>const</w:t>
+      </w:r>
+      <w:r>
+        <w:rPr>
+          <w:rFonts w:ascii="Consolas" w:hAnsi="Consolas" w:cs="Consolas"/>
+          <w:color w:val="24292E"/>
+        </w:rPr>
+        <w:t xml:space="preserve"> </w:t>
+      </w:r>
+      <w:proofErr w:type="spellStart"/>
+      <w:r>
+        <w:rPr>
+          <w:rFonts w:ascii="Consolas" w:hAnsi="Consolas" w:cs="Consolas"/>
+          <w:color w:val="005CC5"/>
+        </w:rPr>
+        <w:t>platformAccount</w:t>
+      </w:r>
+      <w:proofErr w:type="spellEnd"/>
+      <w:r>
+        <w:rPr>
+          <w:rFonts w:ascii="Consolas" w:hAnsi="Consolas" w:cs="Consolas"/>
+          <w:color w:val="005CC5"/>
+        </w:rPr>
+        <w:t xml:space="preserve"> </w:t>
+      </w:r>
+      <w:r>
+        <w:rPr>
+          <w:rFonts w:ascii="Consolas" w:hAnsi="Consolas" w:cs="Consolas"/>
+          <w:color w:val="D73A49"/>
+        </w:rPr>
+        <w:t>=</w:t>
+      </w:r>
+      <w:r>
+        <w:rPr>
+          <w:rFonts w:ascii="Consolas" w:hAnsi="Consolas" w:cs="Consolas"/>
+          <w:color w:val="24292E"/>
+        </w:rPr>
+        <w:t xml:space="preserve"> </w:t>
+      </w:r>
+      <w:r>
+        <w:rPr>
+          <w:rFonts w:ascii="Consolas" w:hAnsi="Consolas" w:cs="Consolas"/>
+          <w:color w:val="032F62"/>
+        </w:rPr>
+        <w:t>"</w:t>
+      </w:r>
+      <w:r>
+        <w:rPr>
+          <w:rFonts w:ascii="Consolas" w:hAnsi="Consolas" w:cs="Consolas"/>
+          <w:color w:val="032F62"/>
+        </w:rPr>
+        <w:t>jJSEWTMsB3WFsZyoGGi977wQdTqTmkBFwV</w:t>
+      </w:r>
+      <w:r>
+        <w:rPr>
+          <w:rFonts w:ascii="Consolas" w:hAnsi="Consolas" w:cs="Consolas"/>
+          <w:color w:val="032F62"/>
+        </w:rPr>
+        <w:t>"</w:t>
+      </w:r>
+      <w:r>
+        <w:rPr>
+          <w:rFonts w:ascii="Consolas" w:hAnsi="Consolas" w:cs="Consolas"/>
+          <w:color w:val="24292E"/>
+        </w:rPr>
+        <w:t>;</w:t>
+      </w:r>
+    </w:p>
+    <w:p>
+      <w:pPr>
+        <w:shd w:val="clear" w:color="auto" w:fill="F6F8FA"/>
+        <w:tabs>
+          <w:tab w:val="left" w:pos="916"/>
+          <w:tab w:val="left" w:pos="1832"/>
+          <w:tab w:val="left" w:pos="2748"/>
+          <w:tab w:val="left" w:pos="3664"/>
+          <w:tab w:val="left" w:pos="4580"/>
+          <w:tab w:val="left" w:pos="5496"/>
+          <w:tab w:val="left" w:pos="6412"/>
+          <w:tab w:val="left" w:pos="7328"/>
+          <w:tab w:val="left" w:pos="8244"/>
+          <w:tab w:val="left" w:pos="9160"/>
+          <w:tab w:val="left" w:pos="10076"/>
+          <w:tab w:val="left" w:pos="10992"/>
+          <w:tab w:val="left" w:pos="11908"/>
+          <w:tab w:val="left" w:pos="12824"/>
+          <w:tab w:val="left" w:pos="13740"/>
+          <w:tab w:val="left" w:pos="14656"/>
+        </w:tabs>
+        <w:rPr>
+          <w:rFonts w:ascii="Consolas" w:hAnsi="Consolas" w:cs="Consolas" w:hint="eastAsia"/>
+          <w:color w:val="24292E"/>
+        </w:rPr>
+      </w:pPr>
+      <w:r>
+        <w:rPr>
+          <w:rFonts w:ascii="Consolas" w:hAnsi="Consolas" w:cs="Consolas"/>
+          <w:color w:val="D73A49"/>
+        </w:rPr>
+        <w:t>const</w:t>
+      </w:r>
+      <w:r>
+        <w:rPr>
+          <w:rFonts w:ascii="Consolas" w:hAnsi="Consolas" w:cs="Consolas"/>
+          <w:color w:val="24292E"/>
+        </w:rPr>
+        <w:t xml:space="preserve"> </w:t>
+      </w:r>
+      <w:proofErr w:type="spellStart"/>
+      <w:r>
+        <w:rPr>
+          <w:rFonts w:ascii="Consolas" w:hAnsi="Consolas" w:cs="Consolas"/>
+          <w:color w:val="005CC5"/>
+        </w:rPr>
+        <w:t>platformSecret</w:t>
+      </w:r>
+      <w:proofErr w:type="spellEnd"/>
+      <w:r>
+        <w:rPr>
+          <w:rFonts w:ascii="Consolas" w:hAnsi="Consolas" w:cs="Consolas"/>
+          <w:color w:val="24292E"/>
+        </w:rPr>
+        <w:t xml:space="preserve"> = "</w:t>
+      </w:r>
+      <w:proofErr w:type="spellStart"/>
+      <w:r>
+        <w:rPr>
+          <w:rFonts w:ascii="Consolas" w:hAnsi="Consolas" w:cs="Consolas"/>
+          <w:color w:val="24292E"/>
+        </w:rPr>
+        <w:t>sxxxxxxx</w:t>
+      </w:r>
+      <w:proofErr w:type="spellEnd"/>
+      <w:r>
+        <w:rPr>
+          <w:rFonts w:ascii="Consolas" w:hAnsi="Consolas" w:cs="Consolas"/>
+          <w:color w:val="24292E"/>
+        </w:rPr>
+        <w:t>";</w:t>
+      </w:r>
+    </w:p>
+    <w:p>
+      <w:pPr>
+        <w:shd w:val="clear" w:color="auto" w:fill="F6F8FA"/>
+        <w:tabs>
+          <w:tab w:val="left" w:pos="916"/>
+          <w:tab w:val="left" w:pos="1832"/>
+          <w:tab w:val="left" w:pos="2748"/>
+          <w:tab w:val="left" w:pos="3664"/>
+          <w:tab w:val="left" w:pos="4580"/>
+          <w:tab w:val="left" w:pos="5496"/>
+          <w:tab w:val="left" w:pos="6412"/>
+          <w:tab w:val="left" w:pos="7328"/>
+          <w:tab w:val="left" w:pos="8244"/>
+          <w:tab w:val="left" w:pos="9160"/>
+          <w:tab w:val="left" w:pos="10076"/>
+          <w:tab w:val="left" w:pos="10992"/>
+          <w:tab w:val="left" w:pos="11908"/>
+          <w:tab w:val="left" w:pos="12824"/>
+          <w:tab w:val="left" w:pos="13740"/>
+          <w:tab w:val="left" w:pos="14656"/>
+        </w:tabs>
+        <w:rPr>
+          <w:rFonts w:ascii="Consolas" w:hAnsi="Consolas" w:cs="Consolas"/>
+          <w:color w:val="032F62"/>
+        </w:rPr>
+      </w:pPr>
+      <w:r>
+        <w:rPr>
+          <w:rFonts w:ascii="Consolas" w:hAnsi="Consolas" w:cs="Consolas"/>
+          <w:color w:val="D73A49"/>
+        </w:rPr>
+        <w:t>const</w:t>
+      </w:r>
+      <w:r>
+        <w:rPr>
+          <w:rFonts w:ascii="Consolas" w:hAnsi="Consolas" w:cs="Consolas"/>
+          <w:color w:val="24292E"/>
+        </w:rPr>
+        <w:t xml:space="preserve"> </w:t>
+      </w:r>
+      <w:proofErr w:type="spellStart"/>
+      <w:r>
+        <w:rPr>
+          <w:rFonts w:ascii="Consolas" w:hAnsi="Consolas" w:cs="Consolas"/>
+          <w:color w:val="005CC5"/>
+        </w:rPr>
+        <w:t>feeAccount</w:t>
+      </w:r>
+      <w:proofErr w:type="spellEnd"/>
+      <w:r>
+        <w:rPr>
+          <w:rFonts w:ascii="Consolas" w:hAnsi="Consolas" w:cs="Consolas"/>
+          <w:color w:val="24292E"/>
+        </w:rPr>
+        <w:t xml:space="preserve"> </w:t>
+      </w:r>
+      <w:r>
+        <w:rPr>
+          <w:rFonts w:ascii="Consolas" w:hAnsi="Consolas" w:cs="Consolas"/>
+          <w:color w:val="D73A49"/>
+        </w:rPr>
+        <w:t>=</w:t>
+      </w:r>
+      <w:r>
+        <w:rPr>
+          <w:rFonts w:ascii="Consolas" w:hAnsi="Consolas" w:cs="Consolas"/>
+          <w:color w:val="24292E"/>
+        </w:rPr>
+        <w:t xml:space="preserve"> </w:t>
+      </w:r>
+      <w:r>
+        <w:rPr>
+          <w:rFonts w:ascii="Consolas" w:hAnsi="Consolas" w:cs="Consolas"/>
+          <w:color w:val="032F62"/>
+        </w:rPr>
+        <w:t>"</w:t>
+      </w:r>
+      <w:r>
+        <w:rPr>
+          <w:rFonts w:ascii="Consolas" w:hAnsi="Consolas" w:cs="Consolas"/>
+          <w:color w:val="032F62"/>
+        </w:rPr>
+        <w:t>j98XXLZUCqvP4x7rgFeeYekNgZCotffBH5</w:t>
+      </w:r>
+      <w:r>
+        <w:rPr>
+          <w:rFonts w:ascii="Consolas" w:hAnsi="Consolas" w:cs="Consolas"/>
+          <w:color w:val="032F62"/>
+        </w:rPr>
+        <w:t>"</w:t>
+      </w:r>
+      <w:r>
+        <w:rPr>
+          <w:rFonts w:ascii="Consolas" w:hAnsi="Consolas" w:cs="Consolas"/>
+          <w:color w:val="24292E"/>
+        </w:rPr>
+        <w:t>;</w:t>
+      </w:r>
+    </w:p>
+    <w:p>
+      <w:pPr>
+        <w:shd w:val="clear" w:color="auto" w:fill="F6F8FA"/>
+        <w:tabs>
+          <w:tab w:val="left" w:pos="916"/>
+          <w:tab w:val="left" w:pos="1832"/>
+          <w:tab w:val="left" w:pos="2748"/>
+          <w:tab w:val="left" w:pos="3664"/>
+          <w:tab w:val="left" w:pos="4580"/>
+          <w:tab w:val="left" w:pos="5496"/>
+          <w:tab w:val="left" w:pos="6412"/>
+          <w:tab w:val="left" w:pos="7328"/>
+          <w:tab w:val="left" w:pos="8244"/>
+          <w:tab w:val="left" w:pos="9160"/>
+          <w:tab w:val="left" w:pos="10076"/>
+          <w:tab w:val="left" w:pos="10992"/>
+          <w:tab w:val="left" w:pos="11908"/>
+          <w:tab w:val="left" w:pos="12824"/>
+          <w:tab w:val="left" w:pos="13740"/>
+          <w:tab w:val="left" w:pos="14656"/>
+        </w:tabs>
+        <w:rPr>
+          <w:rFonts w:ascii="Consolas" w:hAnsi="Consolas" w:cs="Consolas"/>
+          <w:color w:val="24292E"/>
+        </w:rPr>
+      </w:pPr>
+      <w:r>
+        <w:rPr>
+          <w:rFonts w:ascii="Consolas" w:hAnsi="Consolas" w:cs="Consolas"/>
+          <w:color w:val="D73A49"/>
+        </w:rPr>
+        <w:t>const</w:t>
+      </w:r>
+      <w:r>
+        <w:rPr>
+          <w:rFonts w:ascii="Consolas" w:hAnsi="Consolas" w:cs="Consolas"/>
+          <w:color w:val="24292E"/>
+        </w:rPr>
+        <w:t xml:space="preserve"> </w:t>
+      </w:r>
+      <w:proofErr w:type="spellStart"/>
+      <w:r>
+        <w:rPr>
+          <w:rFonts w:ascii="Consolas" w:hAnsi="Consolas" w:cs="Consolas"/>
+          <w:color w:val="005CC5"/>
+        </w:rPr>
+        <w:t>rateNum</w:t>
+      </w:r>
+      <w:proofErr w:type="spellEnd"/>
+      <w:r>
+        <w:rPr>
+          <w:rFonts w:ascii="Consolas" w:hAnsi="Consolas" w:cs="Consolas"/>
+          <w:color w:val="24292E"/>
+        </w:rPr>
+        <w:t xml:space="preserve"> </w:t>
+      </w:r>
+      <w:r>
+        <w:rPr>
+          <w:rFonts w:ascii="Consolas" w:hAnsi="Consolas" w:cs="Consolas"/>
+          <w:color w:val="D73A49"/>
+        </w:rPr>
+        <w:t>=</w:t>
+      </w:r>
+      <w:r>
+        <w:rPr>
+          <w:rFonts w:ascii="Consolas" w:hAnsi="Consolas" w:cs="Consolas"/>
+          <w:color w:val="24292E"/>
+        </w:rPr>
+        <w:t xml:space="preserve"> </w:t>
+      </w:r>
+      <w:r>
+        <w:rPr>
+          <w:rFonts w:ascii="Consolas" w:hAnsi="Consolas" w:cs="Consolas"/>
+          <w:color w:val="032F62"/>
+        </w:rPr>
+        <w:t>"</w:t>
+      </w:r>
+      <w:r>
+        <w:rPr>
+          <w:rFonts w:ascii="Consolas" w:hAnsi="Consolas" w:cs="Consolas"/>
+          <w:color w:val="032F62"/>
+        </w:rPr>
+        <w:t>2"</w:t>
+      </w:r>
+      <w:r>
+        <w:rPr>
+          <w:rFonts w:ascii="Consolas" w:hAnsi="Consolas" w:cs="Consolas"/>
+          <w:color w:val="24292E"/>
+        </w:rPr>
+        <w:t>;</w:t>
+      </w:r>
+    </w:p>
+    <w:p>
+      <w:pPr>
+        <w:shd w:val="clear" w:color="auto" w:fill="F6F8FA"/>
+        <w:tabs>
+          <w:tab w:val="left" w:pos="916"/>
+          <w:tab w:val="left" w:pos="1832"/>
+          <w:tab w:val="left" w:pos="2748"/>
+          <w:tab w:val="left" w:pos="3664"/>
+          <w:tab w:val="left" w:pos="4580"/>
+          <w:tab w:val="left" w:pos="5496"/>
+          <w:tab w:val="left" w:pos="6412"/>
+          <w:tab w:val="left" w:pos="7328"/>
+          <w:tab w:val="left" w:pos="8244"/>
+          <w:tab w:val="left" w:pos="9160"/>
+          <w:tab w:val="left" w:pos="10076"/>
+          <w:tab w:val="left" w:pos="10992"/>
+          <w:tab w:val="left" w:pos="11908"/>
+          <w:tab w:val="left" w:pos="12824"/>
+          <w:tab w:val="left" w:pos="13740"/>
+          <w:tab w:val="left" w:pos="14656"/>
+        </w:tabs>
+        <w:rPr>
+          <w:rFonts w:ascii="Consolas" w:hAnsi="Consolas" w:cs="Consolas" w:hint="eastAsia"/>
+          <w:color w:val="24292E"/>
+        </w:rPr>
+      </w:pPr>
+      <w:r>
+        <w:rPr>
+          <w:rFonts w:ascii="Consolas" w:hAnsi="Consolas" w:cs="Consolas"/>
+          <w:color w:val="D73A49"/>
+        </w:rPr>
+        <w:t>const</w:t>
+      </w:r>
+      <w:r>
+        <w:rPr>
+          <w:rFonts w:ascii="Consolas" w:hAnsi="Consolas" w:cs="Consolas"/>
+          <w:color w:val="24292E"/>
+        </w:rPr>
+        <w:t xml:space="preserve"> </w:t>
+      </w:r>
+      <w:proofErr w:type="spellStart"/>
+      <w:r>
+        <w:rPr>
+          <w:rFonts w:ascii="Consolas" w:hAnsi="Consolas" w:cs="Consolas"/>
+          <w:color w:val="005CC5"/>
+        </w:rPr>
+        <w:t>rateDen</w:t>
+      </w:r>
+      <w:proofErr w:type="spellEnd"/>
+      <w:r>
+        <w:rPr>
+          <w:rFonts w:ascii="Consolas" w:hAnsi="Consolas" w:cs="Consolas" w:hint="eastAsia"/>
+          <w:color w:val="24292E"/>
+        </w:rPr>
+        <w:t xml:space="preserve"> </w:t>
+      </w:r>
+      <w:r>
+        <w:rPr>
+          <w:rFonts w:ascii="Consolas" w:hAnsi="Consolas" w:cs="Consolas"/>
+          <w:color w:val="D73A49"/>
+        </w:rPr>
+        <w:t>=</w:t>
+      </w:r>
+      <w:r>
+        <w:rPr>
+          <w:rFonts w:ascii="Consolas" w:hAnsi="Consolas" w:cs="Consolas"/>
+          <w:color w:val="24292E"/>
+        </w:rPr>
+        <w:t xml:space="preserve"> </w:t>
+      </w:r>
+      <w:r>
+        <w:rPr>
+          <w:rFonts w:ascii="Consolas" w:hAnsi="Consolas" w:cs="Consolas"/>
+          <w:color w:val="032F62"/>
+        </w:rPr>
+        <w:t>"</w:t>
+      </w:r>
+      <w:r>
+        <w:rPr>
+          <w:rFonts w:ascii="Consolas" w:hAnsi="Consolas" w:cs="Consolas"/>
+          <w:color w:val="032F62"/>
+        </w:rPr>
+        <w:t>1000</w:t>
+      </w:r>
+      <w:r>
+        <w:rPr>
+          <w:rFonts w:ascii="Consolas" w:hAnsi="Consolas" w:cs="Consolas"/>
+          <w:color w:val="032F62"/>
+        </w:rPr>
+        <w:t>"</w:t>
+      </w:r>
+      <w:r>
+        <w:rPr>
+          <w:rFonts w:ascii="Consolas" w:hAnsi="Consolas" w:cs="Consolas"/>
+          <w:color w:val="24292E"/>
+        </w:rPr>
+        <w:t>;</w:t>
+      </w:r>
+    </w:p>
+    <w:p>
+      <w:pPr>
+        <w:shd w:val="clear" w:color="auto" w:fill="F6F8FA"/>
+        <w:tabs>
+          <w:tab w:val="left" w:pos="916"/>
+          <w:tab w:val="left" w:pos="1832"/>
+          <w:tab w:val="left" w:pos="2748"/>
+          <w:tab w:val="left" w:pos="3664"/>
+          <w:tab w:val="left" w:pos="4580"/>
+          <w:tab w:val="left" w:pos="5496"/>
+          <w:tab w:val="left" w:pos="6412"/>
+          <w:tab w:val="left" w:pos="7328"/>
+          <w:tab w:val="left" w:pos="8244"/>
+          <w:tab w:val="left" w:pos="9160"/>
+          <w:tab w:val="left" w:pos="10076"/>
+          <w:tab w:val="left" w:pos="10992"/>
+          <w:tab w:val="left" w:pos="11908"/>
+          <w:tab w:val="left" w:pos="12824"/>
+          <w:tab w:val="left" w:pos="13740"/>
+          <w:tab w:val="left" w:pos="14656"/>
+        </w:tabs>
+        <w:rPr>
+          <w:rFonts w:ascii="Consolas" w:hAnsi="Consolas" w:cs="Consolas"/>
+          <w:color w:val="24292E"/>
+        </w:rPr>
+      </w:pPr>
+      <w:r>
+        <w:rPr>
+          <w:rFonts w:ascii="Consolas" w:hAnsi="Consolas" w:cs="Consolas"/>
+          <w:color w:val="D73A49"/>
+        </w:rPr>
+        <w:t>const</w:t>
+      </w:r>
+      <w:r>
+        <w:rPr>
+          <w:rFonts w:ascii="Consolas" w:hAnsi="Consolas" w:cs="Consolas"/>
+          <w:color w:val="24292E"/>
+        </w:rPr>
+        <w:t xml:space="preserve"> </w:t>
+      </w:r>
+      <w:r>
+        <w:rPr>
+          <w:rFonts w:ascii="Consolas" w:hAnsi="Consolas" w:cs="Consolas"/>
+          <w:color w:val="005CC5"/>
+        </w:rPr>
+        <w:t>token</w:t>
+      </w:r>
+      <w:r>
+        <w:rPr>
+          <w:rFonts w:ascii="Consolas" w:hAnsi="Consolas" w:cs="Consolas"/>
+          <w:color w:val="24292E"/>
+        </w:rPr>
+        <w:t xml:space="preserve"> </w:t>
+      </w:r>
+      <w:r>
+        <w:rPr>
+          <w:rFonts w:ascii="Consolas" w:hAnsi="Consolas" w:cs="Consolas"/>
+          <w:color w:val="D73A49"/>
+        </w:rPr>
+        <w:t>=</w:t>
+      </w:r>
+      <w:r>
+        <w:rPr>
+          <w:rFonts w:ascii="Consolas" w:hAnsi="Consolas" w:cs="Consolas"/>
+          <w:color w:val="24292E"/>
+        </w:rPr>
+        <w:t xml:space="preserve"> </w:t>
+      </w:r>
+      <w:r>
+        <w:rPr>
+          <w:rFonts w:ascii="Consolas" w:hAnsi="Consolas" w:cs="Consolas"/>
+          <w:color w:val="032F62"/>
+        </w:rPr>
+        <w:t>"</w:t>
+      </w:r>
+      <w:proofErr w:type="spellStart"/>
+      <w:r>
+        <w:rPr>
+          <w:rFonts w:ascii="Consolas" w:hAnsi="Consolas" w:cs="Consolas"/>
+          <w:color w:val="032F62"/>
+        </w:rPr>
+        <w:t>jjcc</w:t>
+      </w:r>
+      <w:proofErr w:type="spellEnd"/>
+      <w:r>
+        <w:rPr>
+          <w:rFonts w:ascii="Consolas" w:hAnsi="Consolas" w:cs="Consolas"/>
+          <w:color w:val="032F62"/>
+        </w:rPr>
+        <w:t>"</w:t>
+      </w:r>
+      <w:r>
+        <w:rPr>
+          <w:rFonts w:ascii="Consolas" w:hAnsi="Consolas" w:cs="Consolas"/>
+          <w:color w:val="24292E"/>
+        </w:rPr>
+        <w:t>;</w:t>
+      </w:r>
+    </w:p>
+    <w:p>
+      <w:pPr>
+        <w:shd w:val="clear" w:color="auto" w:fill="F6F8FA"/>
+        <w:tabs>
+          <w:tab w:val="left" w:pos="916"/>
+          <w:tab w:val="left" w:pos="1832"/>
+          <w:tab w:val="left" w:pos="2748"/>
+          <w:tab w:val="left" w:pos="3664"/>
+          <w:tab w:val="left" w:pos="4580"/>
+          <w:tab w:val="left" w:pos="5496"/>
+          <w:tab w:val="left" w:pos="6412"/>
+          <w:tab w:val="left" w:pos="7328"/>
+          <w:tab w:val="left" w:pos="8244"/>
+          <w:tab w:val="left" w:pos="9160"/>
+          <w:tab w:val="left" w:pos="10076"/>
+          <w:tab w:val="left" w:pos="10992"/>
+          <w:tab w:val="left" w:pos="11908"/>
+          <w:tab w:val="left" w:pos="12824"/>
+          <w:tab w:val="left" w:pos="13740"/>
+          <w:tab w:val="left" w:pos="14656"/>
+        </w:tabs>
+        <w:rPr>
+          <w:rFonts w:ascii="Consolas" w:hAnsi="Consolas" w:cs="Consolas"/>
+          <w:color w:val="24292E"/>
+        </w:rPr>
+      </w:pPr>
+      <w:r>
+        <w:rPr>
+          <w:rFonts w:ascii="Consolas" w:hAnsi="Consolas" w:cs="Consolas"/>
+          <w:color w:val="D73A49"/>
+        </w:rPr>
+        <w:t>const</w:t>
+      </w:r>
+      <w:r>
+        <w:rPr>
+          <w:rFonts w:ascii="Consolas" w:hAnsi="Consolas" w:cs="Consolas"/>
+          <w:color w:val="24292E"/>
+        </w:rPr>
+        <w:t xml:space="preserve"> </w:t>
+      </w:r>
+      <w:r>
+        <w:rPr>
+          <w:rFonts w:ascii="Consolas" w:hAnsi="Consolas" w:cs="Consolas"/>
+          <w:color w:val="005CC5"/>
+        </w:rPr>
+        <w:t>issuer</w:t>
+      </w:r>
+      <w:r>
+        <w:rPr>
+          <w:rFonts w:ascii="Consolas" w:hAnsi="Consolas" w:cs="Consolas"/>
+          <w:color w:val="24292E"/>
+        </w:rPr>
+        <w:t>;</w:t>
+      </w:r>
+    </w:p>
+    <w:p>
+      <w:pPr>
+        <w:shd w:val="clear" w:color="auto" w:fill="F6F8FA"/>
+        <w:tabs>
+          <w:tab w:val="left" w:pos="916"/>
+          <w:tab w:val="left" w:pos="1832"/>
+          <w:tab w:val="left" w:pos="2748"/>
+          <w:tab w:val="left" w:pos="3664"/>
+          <w:tab w:val="left" w:pos="4580"/>
+          <w:tab w:val="left" w:pos="5496"/>
+          <w:tab w:val="left" w:pos="6412"/>
+          <w:tab w:val="left" w:pos="7328"/>
+          <w:tab w:val="left" w:pos="8244"/>
+          <w:tab w:val="left" w:pos="9160"/>
+          <w:tab w:val="left" w:pos="10076"/>
+          <w:tab w:val="left" w:pos="10992"/>
+          <w:tab w:val="left" w:pos="11908"/>
+          <w:tab w:val="left" w:pos="12824"/>
+          <w:tab w:val="left" w:pos="13740"/>
+          <w:tab w:val="left" w:pos="14656"/>
+        </w:tabs>
+        <w:rPr>
+          <w:rFonts w:ascii="Consolas" w:hAnsi="Consolas" w:cs="Consolas"/>
+          <w:color w:val="24292E"/>
+        </w:rPr>
+      </w:pPr>
+      <w:r>
+        <w:rPr>
+          <w:rFonts w:ascii="Consolas" w:hAnsi="Consolas" w:cs="Consolas"/>
+          <w:color w:val="D73A49"/>
+        </w:rPr>
+        <w:t>const</w:t>
+      </w:r>
+      <w:r>
+        <w:rPr>
+          <w:rFonts w:ascii="Consolas" w:hAnsi="Consolas" w:cs="Consolas"/>
+          <w:color w:val="24292E"/>
+        </w:rPr>
+        <w:t xml:space="preserve"> </w:t>
+      </w:r>
+      <w:r>
+        <w:rPr>
+          <w:rFonts w:ascii="Consolas" w:hAnsi="Consolas" w:cs="Consolas"/>
+          <w:color w:val="005CC5"/>
+        </w:rPr>
+        <w:t>hash</w:t>
+      </w:r>
+      <w:r>
+        <w:rPr>
+          <w:rFonts w:ascii="Consolas" w:hAnsi="Consolas" w:cs="Consolas"/>
+          <w:color w:val="24292E"/>
+        </w:rPr>
+        <w:t xml:space="preserve"> </w:t>
+      </w:r>
+      <w:r>
+        <w:rPr>
+          <w:rFonts w:ascii="Consolas" w:hAnsi="Consolas" w:cs="Consolas"/>
+          <w:color w:val="D73A49"/>
+        </w:rPr>
+        <w:t>=</w:t>
+      </w:r>
+      <w:r>
+        <w:rPr>
+          <w:rFonts w:ascii="Consolas" w:hAnsi="Consolas" w:cs="Consolas"/>
+          <w:color w:val="24292E"/>
+        </w:rPr>
+        <w:t xml:space="preserve"> </w:t>
+      </w:r>
+      <w:r>
+        <w:rPr>
+          <w:rFonts w:ascii="Consolas" w:hAnsi="Consolas" w:cs="Consolas"/>
+          <w:color w:val="D73A49"/>
+        </w:rPr>
+        <w:t>await</w:t>
+      </w:r>
+      <w:r>
+        <w:rPr>
+          <w:rFonts w:ascii="Consolas" w:hAnsi="Consolas" w:cs="Consolas"/>
+          <w:color w:val="24292E"/>
+        </w:rPr>
+        <w:t xml:space="preserve"> </w:t>
+      </w:r>
+      <w:proofErr w:type="spellStart"/>
+      <w:r>
+        <w:rPr>
+          <w:rFonts w:ascii="Consolas" w:hAnsi="Consolas" w:cs="Consolas"/>
+          <w:color w:val="24292E"/>
+        </w:rPr>
+        <w:t>JCCExchange.</w:t>
+      </w:r>
+      <w:r>
+        <w:rPr>
+          <w:rFonts w:ascii="Consolas" w:hAnsi="Consolas" w:cs="Consolas"/>
+          <w:color w:val="6F42C1"/>
+        </w:rPr>
+        <w:t>setBrokerage</w:t>
+      </w:r>
+      <w:proofErr w:type="spellEnd"/>
+      <w:r>
+        <w:rPr>
+          <w:rFonts w:ascii="Consolas" w:hAnsi="Consolas" w:cs="Consolas"/>
+          <w:color w:val="24292E"/>
+        </w:rPr>
+        <w:t xml:space="preserve"> (</w:t>
+      </w:r>
+      <w:proofErr w:type="spellStart"/>
+      <w:r>
+        <w:rPr>
+          <w:rFonts w:ascii="Consolas" w:hAnsi="Consolas" w:cs="Consolas"/>
+          <w:color w:val="24292E"/>
+        </w:rPr>
+        <w:t>platformAccount</w:t>
+      </w:r>
+      <w:proofErr w:type="spellEnd"/>
+      <w:r>
+        <w:rPr>
+          <w:rFonts w:ascii="Consolas" w:hAnsi="Consolas" w:cs="Consolas"/>
+          <w:color w:val="24292E"/>
+        </w:rPr>
+        <w:t xml:space="preserve">, </w:t>
+      </w:r>
+      <w:proofErr w:type="spellStart"/>
+      <w:r>
+        <w:rPr>
+          <w:rFonts w:ascii="Consolas" w:hAnsi="Consolas" w:cs="Consolas"/>
+          <w:color w:val="24292E"/>
+        </w:rPr>
+        <w:t>platformSecret</w:t>
+      </w:r>
+      <w:proofErr w:type="spellEnd"/>
+      <w:r>
+        <w:rPr>
+          <w:rFonts w:ascii="Consolas" w:hAnsi="Consolas" w:cs="Consolas"/>
+          <w:color w:val="24292E"/>
+        </w:rPr>
+        <w:t>,</w:t>
+      </w:r>
+      <w:r>
+        <w:rPr>
+          <w:rFonts w:ascii="Consolas" w:hAnsi="Consolas" w:cs="Consolas"/>
+          <w:color w:val="24292E"/>
+        </w:rPr>
+        <w:t xml:space="preserve"> </w:t>
+      </w:r>
+      <w:proofErr w:type="spellStart"/>
+      <w:r>
+        <w:rPr>
+          <w:rFonts w:ascii="Consolas" w:hAnsi="Consolas" w:cs="Consolas"/>
+          <w:color w:val="24292E"/>
+        </w:rPr>
+        <w:t>feeAccount</w:t>
+      </w:r>
+      <w:proofErr w:type="spellEnd"/>
+      <w:r>
+        <w:rPr>
+          <w:rFonts w:ascii="Consolas" w:hAnsi="Consolas" w:cs="Consolas"/>
+          <w:color w:val="24292E"/>
+        </w:rPr>
+        <w:t xml:space="preserve">, </w:t>
+      </w:r>
+      <w:proofErr w:type="spellStart"/>
+      <w:r>
+        <w:rPr>
+          <w:rFonts w:ascii="Consolas" w:hAnsi="Consolas" w:cs="Consolas"/>
+          <w:color w:val="24292E"/>
+        </w:rPr>
+        <w:t>rateNum</w:t>
+      </w:r>
+      <w:proofErr w:type="spellEnd"/>
+      <w:r>
+        <w:rPr>
+          <w:rFonts w:ascii="Consolas" w:hAnsi="Consolas" w:cs="Consolas"/>
+          <w:color w:val="24292E"/>
+        </w:rPr>
+        <w:t xml:space="preserve">, </w:t>
+      </w:r>
+      <w:proofErr w:type="spellStart"/>
+      <w:r>
+        <w:rPr>
+          <w:rFonts w:ascii="Consolas" w:hAnsi="Consolas" w:cs="Consolas"/>
+          <w:color w:val="24292E"/>
+        </w:rPr>
+        <w:t>rate</w:t>
+      </w:r>
+      <w:r>
+        <w:rPr>
+          <w:rFonts w:ascii="Consolas" w:hAnsi="Consolas" w:cs="Consolas"/>
+          <w:color w:val="24292E"/>
+        </w:rPr>
+        <w:t>Den</w:t>
+      </w:r>
+      <w:proofErr w:type="spellEnd"/>
+      <w:r>
+        <w:rPr>
+          <w:rFonts w:ascii="Consolas" w:hAnsi="Consolas" w:cs="Consolas"/>
+          <w:color w:val="24292E"/>
+        </w:rPr>
+        <w:t>, token, issuer);</w:t>
+      </w:r>
+    </w:p>
+    <w:p/>
+    <w:p>
+      <w:r>
+        <w:t>参数：</w:t>
+      </w:r>
+    </w:p>
+    <w:tbl>
+      <w:tblPr>
+        <w:tblStyle w:val="a4"/>
+        <w:tblW w:w="8522" w:type="dxa"/>
+        <w:tblLayout w:type="fixed"/>
+        <w:tblLook w:val="04A0" w:firstRow="1" w:lastRow="0" w:firstColumn="1" w:lastColumn="0" w:noHBand="0" w:noVBand="1"/>
+      </w:tblPr>
+      <w:tblGrid>
+        <w:gridCol w:w="2235"/>
+        <w:gridCol w:w="1134"/>
+        <w:gridCol w:w="5153"/>
+      </w:tblGrid>
+      <w:tr>
+        <w:tc>
+          <w:tcPr>
+            <w:tcW w:w="2235" w:type="dxa"/>
+            <w:vAlign w:val="center"/>
+          </w:tcPr>
+          <w:p>
+            <w:pPr>
+              <w:jc w:val="center"/>
+            </w:pPr>
+            <w:r>
+              <w:t>参数</w:t>
+            </w:r>
+          </w:p>
+        </w:tc>
+        <w:tc>
+          <w:tcPr>
+            <w:tcW w:w="1134" w:type="dxa"/>
+            <w:vAlign w:val="center"/>
+          </w:tcPr>
+          <w:p>
+            <w:pPr>
+              <w:jc w:val="center"/>
+            </w:pPr>
+            <w:r>
+              <w:t>类型</w:t>
+            </w:r>
+          </w:p>
+        </w:tc>
+        <w:tc>
+          <w:tcPr>
+            <w:tcW w:w="5153" w:type="dxa"/>
+            <w:vAlign w:val="center"/>
+          </w:tcPr>
+          <w:p>
+            <w:pPr>
+              <w:jc w:val="center"/>
+            </w:pPr>
+            <w:r>
+              <w:t>说明</w:t>
+            </w:r>
+          </w:p>
+        </w:tc>
+      </w:tr>
+      <w:tr>
+        <w:tc>
+          <w:tcPr>
+            <w:tcW w:w="2235" w:type="dxa"/>
+            <w:vAlign w:val="center"/>
+          </w:tcPr>
+          <w:p>
+            <w:pPr>
+              <w:jc w:val="center"/>
+            </w:pPr>
+            <w:proofErr w:type="spellStart"/>
+            <w:r>
+              <w:t>platformAccount</w:t>
+            </w:r>
+            <w:proofErr w:type="spellEnd"/>
+          </w:p>
+        </w:tc>
+        <w:tc>
+          <w:tcPr>
+            <w:tcW w:w="1134" w:type="dxa"/>
+            <w:vAlign w:val="center"/>
+          </w:tcPr>
+          <w:p>
+            <w:pPr>
+              <w:jc w:val="center"/>
+            </w:pPr>
+            <w:r>
+              <w:t>String</w:t>
+            </w:r>
+          </w:p>
+        </w:tc>
+        <w:tc>
+          <w:tcPr>
+            <w:tcW w:w="5153" w:type="dxa"/>
+            <w:vAlign w:val="center"/>
+          </w:tcPr>
+          <w:p>
+            <w:pPr>
+              <w:ind w:firstLineChars="600" w:firstLine="1440"/>
+              <w:jc w:val="left"/>
+              <w:rPr>
+                <w:rFonts w:hint="eastAsia"/>
+              </w:rPr>
+            </w:pPr>
+            <w:r>
+              <w:rPr>
+                <w:rFonts w:hint="eastAsia"/>
+              </w:rPr>
+              <w:t>平台方井通钱包地址</w:t>
+            </w:r>
+          </w:p>
+        </w:tc>
+      </w:tr>
+      <w:tr>
+        <w:tc>
+          <w:tcPr>
+            <w:tcW w:w="2235" w:type="dxa"/>
+            <w:vAlign w:val="center"/>
+          </w:tcPr>
+          <w:p>
+            <w:pPr>
+              <w:ind w:firstLineChars="100" w:firstLine="240"/>
+              <w:jc w:val="center"/>
+            </w:pPr>
+            <w:proofErr w:type="spellStart"/>
+            <w:r>
+              <w:t>platformSecret</w:t>
+            </w:r>
+            <w:proofErr w:type="spellEnd"/>
+          </w:p>
+        </w:tc>
+        <w:tc>
+          <w:tcPr>
+            <w:tcW w:w="1134" w:type="dxa"/>
+            <w:vAlign w:val="center"/>
+          </w:tcPr>
+          <w:p>
+            <w:pPr>
+              <w:jc w:val="center"/>
+            </w:pPr>
+            <w:r>
+              <w:t>String</w:t>
+            </w:r>
+          </w:p>
+        </w:tc>
+        <w:tc>
+          <w:tcPr>
+            <w:tcW w:w="5153" w:type="dxa"/>
+            <w:vAlign w:val="center"/>
+          </w:tcPr>
+          <w:p>
+            <w:pPr>
+              <w:ind w:firstLineChars="600" w:firstLine="1440"/>
+            </w:pPr>
+            <w:r>
+              <w:rPr>
+                <w:rFonts w:hint="eastAsia"/>
+              </w:rPr>
+              <w:t>平台方</w:t>
+            </w:r>
+            <w:r>
+              <w:rPr>
+                <w:rFonts w:hint="eastAsia"/>
+              </w:rPr>
+              <w:t>井通钱包私钥</w:t>
+            </w:r>
+          </w:p>
+        </w:tc>
+      </w:tr>
+      <w:tr>
+        <w:tc>
+          <w:tcPr>
+            <w:tcW w:w="2235" w:type="dxa"/>
+            <w:vAlign w:val="center"/>
+          </w:tcPr>
+          <w:p>
+            <w:pPr>
+              <w:jc w:val="center"/>
+            </w:pPr>
+            <w:proofErr w:type="spellStart"/>
+            <w:r>
+              <w:t>feeAccount</w:t>
+            </w:r>
+            <w:proofErr w:type="spellEnd"/>
+          </w:p>
+        </w:tc>
+        <w:tc>
+          <w:tcPr>
+            <w:tcW w:w="1134" w:type="dxa"/>
+            <w:vAlign w:val="center"/>
+          </w:tcPr>
+          <w:p>
+            <w:pPr>
+              <w:jc w:val="center"/>
+            </w:pPr>
+            <w:r>
+              <w:rPr>
+                <w:rFonts w:hint="eastAsia"/>
+              </w:rPr>
+              <w:t>S</w:t>
+            </w:r>
+            <w:r>
+              <w:t>tring</w:t>
+            </w:r>
+          </w:p>
+        </w:tc>
+        <w:tc>
+          <w:tcPr>
+            <w:tcW w:w="5153" w:type="dxa"/>
+            <w:vAlign w:val="center"/>
+          </w:tcPr>
+          <w:p>
+            <w:pPr>
+              <w:ind w:firstLineChars="650" w:firstLine="1560"/>
+            </w:pPr>
+            <w:r>
+              <w:rPr>
+                <w:rFonts w:hint="eastAsia"/>
+              </w:rPr>
+              <w:t>收费井通钱包地址</w:t>
+            </w:r>
+          </w:p>
+        </w:tc>
+      </w:tr>
+      <w:tr>
+        <w:tc>
+          <w:tcPr>
+            <w:tcW w:w="2235" w:type="dxa"/>
+            <w:vAlign w:val="center"/>
+          </w:tcPr>
+          <w:p>
+            <w:pPr>
+              <w:jc w:val="center"/>
+            </w:pPr>
+            <w:proofErr w:type="spellStart"/>
+            <w:r>
+              <w:t>rateNum</w:t>
+            </w:r>
+            <w:proofErr w:type="spellEnd"/>
+          </w:p>
+        </w:tc>
+        <w:tc>
+          <w:tcPr>
+            <w:tcW w:w="1134" w:type="dxa"/>
+            <w:vAlign w:val="center"/>
+          </w:tcPr>
+          <w:p>
+            <w:pPr>
+              <w:jc w:val="center"/>
+            </w:pPr>
+            <w:r>
+              <w:t>Number</w:t>
+            </w:r>
+          </w:p>
+        </w:tc>
+        <w:tc>
+          <w:tcPr>
+            <w:tcW w:w="5153" w:type="dxa"/>
+            <w:vAlign w:val="center"/>
+          </w:tcPr>
+          <w:p>
+            <w:pPr>
+              <w:ind w:firstLineChars="600" w:firstLine="1440"/>
+              <w:rPr>
+                <w:rFonts w:hint="eastAsia"/>
+              </w:rPr>
+            </w:pPr>
+            <w:r>
+              <w:rPr>
+                <w:rFonts w:hint="eastAsia"/>
+              </w:rPr>
+              <w:t>费率分子(</w:t>
+            </w:r>
+            <w:r>
+              <w:t>0</w:t>
+            </w:r>
+            <w:r>
+              <w:rPr>
+                <w:rFonts w:hint="eastAsia"/>
+              </w:rPr>
+              <w:t>和正整数)</w:t>
+            </w:r>
+          </w:p>
+        </w:tc>
+      </w:tr>
+      <w:tr>
+        <w:tc>
+          <w:tcPr>
+            <w:tcW w:w="2235" w:type="dxa"/>
+            <w:vAlign w:val="center"/>
+          </w:tcPr>
+          <w:p>
+            <w:pPr>
+              <w:jc w:val="center"/>
+            </w:pPr>
+            <w:proofErr w:type="spellStart"/>
+            <w:r>
+              <w:t>rateDen</w:t>
+            </w:r>
+            <w:proofErr w:type="spellEnd"/>
+          </w:p>
+        </w:tc>
+        <w:tc>
+          <w:tcPr>
+            <w:tcW w:w="1134" w:type="dxa"/>
+            <w:vAlign w:val="center"/>
+          </w:tcPr>
+          <w:p>
+            <w:pPr>
+              <w:jc w:val="center"/>
+            </w:pPr>
+            <w:r>
+              <w:t>Number</w:t>
+            </w:r>
+          </w:p>
+        </w:tc>
+        <w:tc>
+          <w:tcPr>
+            <w:tcW w:w="5153" w:type="dxa"/>
+            <w:vAlign w:val="center"/>
+          </w:tcPr>
+          <w:p>
+            <w:pPr>
+              <w:ind w:firstLineChars="700" w:firstLine="1680"/>
+            </w:pPr>
+            <w:r>
+              <w:rPr>
+                <w:rFonts w:hint="eastAsia"/>
+              </w:rPr>
+              <w:t>费率分母(正整数)</w:t>
+            </w:r>
+          </w:p>
+        </w:tc>
+      </w:tr>
+      <w:tr>
+        <w:tc>
+          <w:tcPr>
+            <w:tcW w:w="2235" w:type="dxa"/>
+            <w:vAlign w:val="center"/>
+          </w:tcPr>
+          <w:p>
+            <w:pPr>
+              <w:jc w:val="center"/>
+            </w:pPr>
+            <w:r>
+              <w:t>token</w:t>
+            </w:r>
+          </w:p>
+        </w:tc>
+        <w:tc>
+          <w:tcPr>
+            <w:tcW w:w="1134" w:type="dxa"/>
+            <w:vAlign w:val="center"/>
+          </w:tcPr>
+          <w:p>
+            <w:pPr>
+              <w:jc w:val="center"/>
+            </w:pPr>
+            <w:r>
+              <w:rPr>
+                <w:rFonts w:hint="eastAsia"/>
+              </w:rPr>
+              <w:t>S</w:t>
+            </w:r>
+            <w:r>
+              <w:t>tring</w:t>
+            </w:r>
+          </w:p>
+        </w:tc>
+        <w:tc>
+          <w:tcPr>
+            <w:tcW w:w="5153" w:type="dxa"/>
+            <w:vAlign w:val="center"/>
+          </w:tcPr>
+          <w:p>
+            <w:pPr>
+              <w:widowControl/>
+              <w:ind w:firstLineChars="350" w:firstLine="840"/>
+              <w:jc w:val="left"/>
+            </w:pPr>
+            <w:r>
+              <w:rPr>
+                <w:rFonts w:hint="eastAsia"/>
+              </w:rPr>
+              <w:t>收取手续费的</w:t>
+            </w:r>
+            <w:r>
+              <w:rPr>
+                <w:rFonts w:hint="eastAsia"/>
+              </w:rPr>
+              <w:t>币种(不区分大小写)</w:t>
+            </w:r>
+          </w:p>
+        </w:tc>
+      </w:tr>
+      <w:tr>
+        <w:tc>
+          <w:tcPr>
+            <w:tcW w:w="2235" w:type="dxa"/>
+            <w:vAlign w:val="center"/>
+          </w:tcPr>
+          <w:p>
+            <w:pPr>
+              <w:jc w:val="center"/>
+            </w:pPr>
+            <w:r>
+              <w:t>issuer</w:t>
+            </w:r>
+          </w:p>
+        </w:tc>
+        <w:tc>
+          <w:tcPr>
+            <w:tcW w:w="1134" w:type="dxa"/>
+            <w:vAlign w:val="center"/>
+          </w:tcPr>
+          <w:p>
+            <w:pPr>
+              <w:jc w:val="center"/>
+            </w:pPr>
+            <w:r>
+              <w:rPr>
+                <w:rFonts w:hint="eastAsia"/>
+              </w:rPr>
+              <w:t>S</w:t>
+            </w:r>
+            <w:r>
+              <w:t>tring</w:t>
+            </w:r>
+          </w:p>
+        </w:tc>
+        <w:tc>
+          <w:tcPr>
+            <w:tcW w:w="5153" w:type="dxa"/>
+            <w:vAlign w:val="center"/>
+          </w:tcPr>
+          <w:p>
+            <w:pPr>
+              <w:jc w:val="center"/>
+              <w:rPr>
+                <w:rFonts w:ascii="Helvetica" w:hAnsi="Helvetica"/>
+                <w:color w:val="24292E"/>
+                <w:shd w:val="clear" w:color="auto" w:fill="FFFFFF"/>
+              </w:rPr>
+            </w:pPr>
+            <w:r>
+              <w:rPr>
+                <w:rFonts w:ascii="Helvetica" w:hAnsi="Helvetica"/>
+                <w:color w:val="24292E"/>
+                <w:shd w:val="clear" w:color="auto" w:fill="FFFFFF"/>
+              </w:rPr>
+              <w:t>币种的发行</w:t>
+            </w:r>
+            <w:r>
+              <w:rPr>
+                <w:rFonts w:ascii="Helvetica" w:hAnsi="Helvetica" w:hint="eastAsia"/>
+                <w:color w:val="24292E"/>
+                <w:shd w:val="clear" w:color="auto" w:fill="FFFFFF"/>
+              </w:rPr>
+              <w:t>方</w:t>
+            </w:r>
+            <w:r>
+              <w:rPr>
+                <w:rFonts w:ascii="Helvetica" w:hAnsi="Helvetica"/>
+                <w:color w:val="24292E"/>
+                <w:shd w:val="clear" w:color="auto" w:fill="FFFFFF"/>
+              </w:rPr>
+              <w:t>，缺省</w:t>
+            </w:r>
+            <w:r>
+              <w:rPr>
+                <w:rFonts w:ascii="Helvetica" w:hAnsi="Helvetica"/>
+                <w:color w:val="24292E"/>
+                <w:shd w:val="clear" w:color="auto" w:fill="FFFFFF"/>
+              </w:rPr>
+              <w:t>jGa9J9TkqtBcUoHe2zqhVFFbgUVED6o9or</w:t>
+            </w:r>
+          </w:p>
+        </w:tc>
+      </w:tr>
+    </w:tbl>
+    <w:p/>
+    <w:p>
+      <w:r>
+        <w:t>结果如下：</w:t>
+      </w:r>
+    </w:p>
+    <w:p>
+      <w:pPr>
+        <w:shd w:val="clear" w:color="auto" w:fill="F6F8FA"/>
+        <w:tabs>
+          <w:tab w:val="left" w:pos="916"/>
+          <w:tab w:val="left" w:pos="1832"/>
+          <w:tab w:val="left" w:pos="2748"/>
+          <w:tab w:val="left" w:pos="3664"/>
+          <w:tab w:val="left" w:pos="4580"/>
+          <w:tab w:val="left" w:pos="5496"/>
+          <w:tab w:val="left" w:pos="6412"/>
+          <w:tab w:val="left" w:pos="7328"/>
+          <w:tab w:val="left" w:pos="8244"/>
+          <w:tab w:val="left" w:pos="9160"/>
+          <w:tab w:val="left" w:pos="10076"/>
+          <w:tab w:val="left" w:pos="10992"/>
+          <w:tab w:val="left" w:pos="11908"/>
+          <w:tab w:val="left" w:pos="12824"/>
+          <w:tab w:val="left" w:pos="13740"/>
+          <w:tab w:val="left" w:pos="14656"/>
+        </w:tabs>
+        <w:rPr>
+          <w:rFonts w:ascii="Consolas" w:hAnsi="Consolas" w:cs="Consolas"/>
+          <w:color w:val="032F62"/>
+        </w:rPr>
+      </w:pPr>
+      <w:r>
+        <w:rPr>
+          <w:rFonts w:ascii="Consolas" w:hAnsi="Consolas" w:cs="Consolas"/>
+          <w:color w:val="24292E"/>
+        </w:rPr>
+        <w:t>hash</w:t>
+      </w:r>
+      <w:r>
+        <w:rPr>
+          <w:rFonts w:ascii="Consolas" w:hAnsi="Consolas" w:cs="Consolas"/>
+          <w:color w:val="D73A49"/>
+        </w:rPr>
+        <w:t>:</w:t>
+      </w:r>
+      <w:r>
+        <w:rPr>
+          <w:rFonts w:ascii="Consolas" w:hAnsi="Consolas" w:cs="Consolas"/>
+          <w:color w:val="032F62"/>
+        </w:rPr>
+        <w:t>"</w:t>
+      </w:r>
+      <w:r>
+        <w:rPr>
+          <w:rFonts w:ascii="Consolas" w:hAnsi="Consolas" w:cs="Consolas"/>
+          <w:color w:val="032F62"/>
+        </w:rPr>
+        <w:t>95A3F55A7DD81695D511CF7F257A9B86FA9DF391B000517A38A8AE303A0CB200</w:t>
+      </w:r>
+      <w:r>
+        <w:rPr>
+          <w:rFonts w:ascii="Consolas" w:hAnsi="Consolas" w:cs="Consolas"/>
+          <w:color w:val="032F62"/>
+        </w:rPr>
+        <w:t>"</w:t>
+      </w:r>
+    </w:p>
+    <w:p/>
+    <w:p>
+      <w:r>
+        <w:t>结果参数：</w:t>
+      </w:r>
+    </w:p>
+    <w:tbl>
+      <w:tblPr>
+        <w:tblStyle w:val="a4"/>
+        <w:tblW w:w="8522" w:type="dxa"/>
+        <w:tblLayout w:type="fixed"/>
+        <w:tblLook w:val="04A0" w:firstRow="1" w:lastRow="0" w:firstColumn="1" w:lastColumn="0" w:noHBand="0" w:noVBand="1"/>
+      </w:tblPr>
+      <w:tblGrid>
+        <w:gridCol w:w="2840"/>
+        <w:gridCol w:w="2841"/>
+        <w:gridCol w:w="2841"/>
+      </w:tblGrid>
+      <w:tr>
+        <w:tc>
+          <w:tcPr>
+            <w:tcW w:w="2840" w:type="dxa"/>
+            <w:vAlign w:val="center"/>
+          </w:tcPr>
+          <w:p>
+            <w:pPr>
+              <w:jc w:val="center"/>
+            </w:pPr>
+            <w:r>
+              <w:t>参数</w:t>
+            </w:r>
+          </w:p>
+        </w:tc>
+        <w:tc>
+          <w:tcPr>
+            <w:tcW w:w="2841" w:type="dxa"/>
+            <w:vAlign w:val="center"/>
+          </w:tcPr>
+          <w:p>
+            <w:pPr>
+              <w:jc w:val="center"/>
+            </w:pPr>
+            <w:r>
+              <w:t>类型</w:t>
+            </w:r>
+          </w:p>
+        </w:tc>
+        <w:tc>
+          <w:tcPr>
+            <w:tcW w:w="2841" w:type="dxa"/>
+            <w:vAlign w:val="center"/>
+          </w:tcPr>
+          <w:p>
+            <w:pPr>
+              <w:jc w:val="center"/>
+            </w:pPr>
+            <w:r>
+              <w:t>说明</w:t>
+            </w:r>
+          </w:p>
+        </w:tc>
+      </w:tr>
+      <w:tr>
+        <w:tc>
+          <w:tcPr>
+            <w:tcW w:w="2840" w:type="dxa"/>
+            <w:vAlign w:val="center"/>
+          </w:tcPr>
+          <w:p>
+            <w:pPr>
+              <w:jc w:val="center"/>
+            </w:pPr>
+            <w:r>
+              <w:t>hash</w:t>
+            </w:r>
+          </w:p>
+        </w:tc>
+        <w:tc>
+          <w:tcPr>
+            <w:tcW w:w="2841" w:type="dxa"/>
+            <w:vAlign w:val="center"/>
+          </w:tcPr>
+          <w:p>
+            <w:pPr>
+              <w:jc w:val="center"/>
+            </w:pPr>
+            <w:r>
+              <w:t>String</w:t>
+            </w:r>
+          </w:p>
+        </w:tc>
+        <w:tc>
+          <w:tcPr>
+            <w:tcW w:w="2841" w:type="dxa"/>
+            <w:vAlign w:val="center"/>
+          </w:tcPr>
+          <w:p>
+            <w:pPr>
+              <w:ind w:firstLineChars="350" w:firstLine="840"/>
+              <w:jc w:val="left"/>
+            </w:pPr>
+            <w:r>
+              <w:rPr>
+                <w:rFonts w:hint="eastAsia"/>
+              </w:rPr>
+              <w:t>交易哈希</w:t>
+            </w:r>
+          </w:p>
+        </w:tc>
+      </w:tr>
+    </w:tbl>
+    <w:p>
+      <w:pPr>
+        <w:rPr>
+          <w:rFonts w:ascii="Liberation Mono" w:hAnsi="Liberation Mono" w:cs="Liberation Mono" w:hint="eastAsia"/>
         </w:rPr>
       </w:pPr>
     </w:p>
@@ -8970,7 +11368,6 @@
   <w:style w:type="character" w:default="1" w:styleId="a0">
     <w:name w:val="Default Paragraph Font"/>
     <w:uiPriority w:val="1"/>
-    <w:semiHidden/>
     <w:unhideWhenUsed/>
   </w:style>
   <w:style w:type="table" w:default="1" w:styleId="a1">
@@ -9613,7 +12010,7 @@
 </file>
 
 <file path=customXml/itemProps2.xml><?xml version="1.0" encoding="utf-8"?>
-<ds:datastoreItem xmlns:ds="http://schemas.openxmlformats.org/officeDocument/2006/customXml" ds:itemID="{7D9BCD56-EF40-B54B-8E1F-18ED9D2C0386}">
+<ds:datastoreItem xmlns:ds="http://schemas.openxmlformats.org/officeDocument/2006/customXml" ds:itemID="{CC5FA1D0-A339-3E44-8FB7-B1F6F9EBD337}">
   <ds:schemaRefs>
     <ds:schemaRef ds:uri="http://schemas.openxmlformats.org/officeDocument/2006/bibliography"/>
   </ds:schemaRefs>

</xml_diff>